<commit_message>
Pseudocode and Design complete. Next on the menu is testing documentation and readme.
</commit_message>
<xml_diff>
--- a/Documentation/ChatDesign.docx
+++ b/Documentation/ChatDesign.docx
@@ -44,7 +44,7 @@
         </w:rPr>
       </w:pPr>
       <w:r>
-        <w:object w:dxaOrig="9393" w:dyaOrig="11488">
+        <w:object w:dxaOrig="8994" w:dyaOrig="11488">
           <v:shapetype id="_x0000_t75" coordsize="21600,21600" o:spt="75" o:preferrelative="t" path="m@4@5l@4@11@9@11@9@5xe" filled="f" stroked="f">
             <v:stroke joinstyle="miter"/>
             <v:formulas>
@@ -64,12 +64,14 @@
             <v:path o:extrusionok="f" gradientshapeok="t" o:connecttype="rect"/>
             <o:lock v:ext="edit" aspectratio="t"/>
           </v:shapetype>
-          <v:shape id="_x0000_i1025" type="#_x0000_t75" style="width:469.5pt;height:574.5pt" o:ole="">
-            <v:imagedata r:id="rId4" o:title=""/>
+          <v:shape id="_x0000_i1030" type="#_x0000_t75" style="width:449.75pt;height:574.15pt" o:ole="">
+            <v:imagedata r:id="rId5" o:title=""/>
           </v:shape>
-          <o:OLEObject Type="Embed" ProgID="Visio.Drawing.11" ShapeID="_x0000_i1025" DrawAspect="Content" ObjectID="_1519831322" r:id="rId5"/>
+          <o:OLEObject Type="Embed" ProgID="Visio.Drawing.11" ShapeID="_x0000_i1030" DrawAspect="Content" ObjectID="_1520149675" r:id="rId6"/>
         </w:object>
       </w:r>
+      <w:bookmarkStart w:id="0" w:name="_GoBack"/>
+      <w:bookmarkEnd w:id="0"/>
     </w:p>
     <w:p>
       <w:pPr>
@@ -85,6 +87,15 @@
     </w:p>
     <w:p>
       <w:pPr>
+        <w:pStyle w:val="Subtitle"/>
+      </w:pPr>
+      <w:r>
+        <w:t xml:space="preserve">Note: Each message being sent is appended with NULL and EOT at the very end of the message. This allows to have packets of variable size over TCP by detected what the last character set was. To counter-act this freedom, messages over the maximum buffer size of 2048 are thrown out. </w:t>
+      </w:r>
+    </w:p>
+    <w:p/>
+    <w:p>
+      <w:pPr>
         <w:pStyle w:val="Heading3"/>
         <w:rPr>
           <w:lang w:val="en-CA"/>
@@ -99,10 +110,99 @@
     </w:p>
     <w:p>
       <w:pPr>
-        <w:rPr>
-          <w:lang w:val="en-CA"/>
-        </w:rPr>
-      </w:pPr>
+        <w:pStyle w:val="ListParagraph"/>
+        <w:numPr>
+          <w:ilvl w:val="0"/>
+          <w:numId w:val="11"/>
+        </w:numPr>
+        <w:rPr>
+          <w:lang w:val="en-CA"/>
+        </w:rPr>
+      </w:pPr>
+      <w:r>
+        <w:rPr>
+          <w:lang w:val="en-CA"/>
+        </w:rPr>
+        <w:t xml:space="preserve">Grab the user specified port if available, otherwise default to port </w:t>
+      </w:r>
+      <w:r>
+        <w:rPr>
+          <w:lang w:val="en-CA"/>
+        </w:rPr>
+        <w:t>9654</w:t>
+      </w:r>
+      <w:r>
+        <w:rPr>
+          <w:lang w:val="en-CA"/>
+        </w:rPr>
+        <w:t>.</w:t>
+      </w:r>
+    </w:p>
+    <w:p>
+      <w:pPr>
+        <w:pStyle w:val="ListParagraph"/>
+        <w:numPr>
+          <w:ilvl w:val="0"/>
+          <w:numId w:val="11"/>
+        </w:numPr>
+        <w:rPr>
+          <w:lang w:val="en-CA"/>
+        </w:rPr>
+      </w:pPr>
+      <w:r>
+        <w:rPr>
+          <w:lang w:val="en-CA"/>
+        </w:rPr>
+        <w:t xml:space="preserve">Create the TCP listening socket and allow other sockets to connect to </w:t>
+      </w:r>
+      <w:r>
+        <w:rPr>
+          <w:lang w:val="en-CA"/>
+        </w:rPr>
+        <w:t>t</w:t>
+      </w:r>
+      <w:r>
+        <w:rPr>
+          <w:lang w:val="en-CA"/>
+        </w:rPr>
+        <w:t>his port.</w:t>
+      </w:r>
+    </w:p>
+    <w:p>
+      <w:pPr>
+        <w:pStyle w:val="ListParagraph"/>
+        <w:numPr>
+          <w:ilvl w:val="0"/>
+          <w:numId w:val="11"/>
+        </w:numPr>
+        <w:rPr>
+          <w:lang w:val="en-CA"/>
+        </w:rPr>
+      </w:pPr>
+      <w:r>
+        <w:rPr>
+          <w:lang w:val="en-CA"/>
+        </w:rPr>
+        <w:t>Bind the socket and listen to all incoming connections.</w:t>
+      </w:r>
+    </w:p>
+    <w:p>
+      <w:pPr>
+        <w:pStyle w:val="ListParagraph"/>
+        <w:numPr>
+          <w:ilvl w:val="0"/>
+          <w:numId w:val="11"/>
+        </w:numPr>
+        <w:rPr>
+          <w:lang w:val="en-CA"/>
+        </w:rPr>
+      </w:pPr>
+      <w:r>
+        <w:rPr>
+          <w:lang w:val="en-CA"/>
+        </w:rPr>
+        <w:t>Any errors in any of the methods above will terminate the program.</w:t>
+      </w:r>
     </w:p>
     <w:p>
       <w:pPr>
@@ -111,12 +211,6 @@
           <w:lang w:val="en-CA"/>
         </w:rPr>
       </w:pPr>
-      <w:r>
-        <w:rPr>
-          <w:lang w:val="en-CA"/>
-        </w:rPr>
-        <w:t>Prepare Server for Select</w:t>
-      </w:r>
     </w:p>
     <w:p>
       <w:pPr>
@@ -125,6 +219,181 @@
           <w:lang w:val="en-CA"/>
         </w:rPr>
       </w:pPr>
+      <w:r>
+        <w:rPr>
+          <w:lang w:val="en-CA"/>
+        </w:rPr>
+        <w:t>Server Ready</w:t>
+      </w:r>
+    </w:p>
+    <w:p>
+      <w:pPr>
+        <w:pStyle w:val="ListParagraph"/>
+        <w:numPr>
+          <w:ilvl w:val="0"/>
+          <w:numId w:val="13"/>
+        </w:numPr>
+        <w:rPr>
+          <w:lang w:val="en-CA"/>
+        </w:rPr>
+      </w:pPr>
+      <w:r>
+        <w:rPr>
+          <w:lang w:val="en-CA"/>
+        </w:rPr>
+        <w:t>Initialize the file descriptors and add in the listening socket to the list of file descriptors.</w:t>
+      </w:r>
+    </w:p>
+    <w:p>
+      <w:pPr>
+        <w:pStyle w:val="ListParagraph"/>
+        <w:numPr>
+          <w:ilvl w:val="0"/>
+          <w:numId w:val="13"/>
+        </w:numPr>
+        <w:rPr>
+          <w:lang w:val="en-CA"/>
+        </w:rPr>
+      </w:pPr>
+      <w:r>
+        <w:rPr>
+          <w:lang w:val="en-CA"/>
+        </w:rPr>
+        <w:t>While the server is running</w:t>
+      </w:r>
+    </w:p>
+    <w:p>
+      <w:pPr>
+        <w:pStyle w:val="ListParagraph"/>
+        <w:numPr>
+          <w:ilvl w:val="1"/>
+          <w:numId w:val="13"/>
+        </w:numPr>
+        <w:rPr>
+          <w:lang w:val="en-CA"/>
+        </w:rPr>
+      </w:pPr>
+      <w:r>
+        <w:rPr>
+          <w:lang w:val="en-CA"/>
+        </w:rPr>
+        <w:t>Listen on all connected sockets (initially only the listen socket is available)</w:t>
+      </w:r>
+    </w:p>
+    <w:p>
+      <w:pPr>
+        <w:pStyle w:val="ListParagraph"/>
+        <w:numPr>
+          <w:ilvl w:val="1"/>
+          <w:numId w:val="13"/>
+        </w:numPr>
+        <w:rPr>
+          <w:lang w:val="en-CA"/>
+        </w:rPr>
+      </w:pPr>
+      <w:r>
+        <w:rPr>
+          <w:lang w:val="en-CA"/>
+        </w:rPr>
+        <w:t>If there is any socket activity, determine what type of activity has occurred:</w:t>
+      </w:r>
+    </w:p>
+    <w:p>
+      <w:pPr>
+        <w:pStyle w:val="ListParagraph"/>
+        <w:numPr>
+          <w:ilvl w:val="2"/>
+          <w:numId w:val="13"/>
+        </w:numPr>
+        <w:rPr>
+          <w:lang w:val="en-CA"/>
+        </w:rPr>
+      </w:pPr>
+      <w:r>
+        <w:rPr>
+          <w:lang w:val="en-CA"/>
+        </w:rPr>
+        <w:t>New client: ADD NEW CLIENT TO CONNECTIONS</w:t>
+      </w:r>
+    </w:p>
+    <w:p>
+      <w:pPr>
+        <w:pStyle w:val="ListParagraph"/>
+        <w:numPr>
+          <w:ilvl w:val="2"/>
+          <w:numId w:val="13"/>
+        </w:numPr>
+        <w:rPr>
+          <w:lang w:val="en-CA"/>
+        </w:rPr>
+      </w:pPr>
+      <w:r>
+        <w:rPr>
+          <w:lang w:val="en-CA"/>
+        </w:rPr>
+        <w:t>New connected client message: RECEIVE MESSAGE FROM CLIENT</w:t>
+      </w:r>
+    </w:p>
+    <w:p>
+      <w:pPr>
+        <w:pStyle w:val="ListParagraph"/>
+        <w:numPr>
+          <w:ilvl w:val="2"/>
+          <w:numId w:val="13"/>
+        </w:numPr>
+        <w:rPr>
+          <w:lang w:val="en-CA"/>
+        </w:rPr>
+      </w:pPr>
+      <w:r>
+        <w:rPr>
+          <w:lang w:val="en-CA"/>
+        </w:rPr>
+        <w:t>Client disconnection: REMOVE CLIENT FROM CONNECTIONS</w:t>
+      </w:r>
+    </w:p>
+    <w:p>
+      <w:pPr>
+        <w:pStyle w:val="ListParagraph"/>
+        <w:numPr>
+          <w:ilvl w:val="1"/>
+          <w:numId w:val="13"/>
+        </w:numPr>
+        <w:rPr>
+          <w:lang w:val="en-CA"/>
+        </w:rPr>
+      </w:pPr>
+      <w:r>
+        <w:rPr>
+          <w:lang w:val="en-CA"/>
+        </w:rPr>
+        <w:t>Restart this loop when the activity has been handled</w:t>
+      </w:r>
+    </w:p>
+    <w:p>
+      <w:pPr>
+        <w:pStyle w:val="ListParagraph"/>
+        <w:numPr>
+          <w:ilvl w:val="0"/>
+          <w:numId w:val="13"/>
+        </w:numPr>
+        <w:rPr>
+          <w:lang w:val="en-CA"/>
+        </w:rPr>
+      </w:pPr>
+      <w:r>
+        <w:rPr>
+          <w:lang w:val="en-CA"/>
+        </w:rPr>
+        <w:t>Since the server has stopped because of fatal error or user choice, STOP PROGRAM.</w:t>
+      </w:r>
+    </w:p>
+    <w:p>
+      <w:pPr>
+        <w:rPr>
+          <w:lang w:val="en-CA"/>
+        </w:rPr>
+      </w:pPr>
     </w:p>
     <w:p>
       <w:pPr>
@@ -137,7 +406,109 @@
         <w:rPr>
           <w:lang w:val="en-CA"/>
         </w:rPr>
-        <w:t>Server Ready</w:t>
+        <w:t>Add New Client to Connections</w:t>
+      </w:r>
+    </w:p>
+    <w:p>
+      <w:pPr>
+        <w:pStyle w:val="ListParagraph"/>
+        <w:numPr>
+          <w:ilvl w:val="0"/>
+          <w:numId w:val="14"/>
+        </w:numPr>
+        <w:rPr>
+          <w:b/>
+          <w:lang w:val="en-CA"/>
+        </w:rPr>
+      </w:pPr>
+      <w:r>
+        <w:rPr>
+          <w:lang w:val="en-CA"/>
+        </w:rPr>
+        <w:t xml:space="preserve">Accept the new connection on a new socket to allow communicate but </w:t>
+      </w:r>
+      <w:r>
+        <w:rPr>
+          <w:b/>
+          <w:lang w:val="en-CA"/>
+        </w:rPr>
+        <w:t>do not add them to the list of connections yet.</w:t>
+      </w:r>
+    </w:p>
+    <w:p>
+      <w:pPr>
+        <w:pStyle w:val="ListParagraph"/>
+        <w:numPr>
+          <w:ilvl w:val="0"/>
+          <w:numId w:val="14"/>
+        </w:numPr>
+        <w:rPr>
+          <w:b/>
+          <w:lang w:val="en-CA"/>
+        </w:rPr>
+      </w:pPr>
+      <w:r>
+        <w:rPr>
+          <w:lang w:val="en-CA"/>
+        </w:rPr>
+        <w:t>Request the client to set their username and receive their desired username.</w:t>
+      </w:r>
+    </w:p>
+    <w:p>
+      <w:pPr>
+        <w:pStyle w:val="ListParagraph"/>
+        <w:numPr>
+          <w:ilvl w:val="1"/>
+          <w:numId w:val="14"/>
+        </w:numPr>
+        <w:rPr>
+          <w:b/>
+          <w:lang w:val="en-CA"/>
+        </w:rPr>
+      </w:pPr>
+      <w:r>
+        <w:rPr>
+          <w:lang w:val="en-CA"/>
+        </w:rPr>
+        <w:t>Any errors in this step will refuse the connection to this user and close the newly opened socket.</w:t>
+      </w:r>
+    </w:p>
+    <w:p>
+      <w:pPr>
+        <w:pStyle w:val="ListParagraph"/>
+        <w:numPr>
+          <w:ilvl w:val="0"/>
+          <w:numId w:val="14"/>
+        </w:numPr>
+        <w:rPr>
+          <w:b/>
+          <w:lang w:val="en-CA"/>
+        </w:rPr>
+      </w:pPr>
+      <w:r>
+        <w:rPr>
+          <w:lang w:val="en-CA"/>
+        </w:rPr>
+        <w:t>Add the user to the list of connections.</w:t>
+      </w:r>
+    </w:p>
+    <w:p>
+      <w:pPr>
+        <w:pStyle w:val="ListParagraph"/>
+        <w:numPr>
+          <w:ilvl w:val="0"/>
+          <w:numId w:val="14"/>
+        </w:numPr>
+        <w:rPr>
+          <w:b/>
+          <w:lang w:val="en-CA"/>
+        </w:rPr>
+      </w:pPr>
+      <w:r>
+        <w:rPr>
+          <w:lang w:val="en-CA"/>
+        </w:rPr>
+        <w:t>Return to SERVER READY loop</w:t>
       </w:r>
     </w:p>
     <w:p>
@@ -159,7 +530,97 @@
         <w:rPr>
           <w:lang w:val="en-CA"/>
         </w:rPr>
-        <w:t>Add New Client to Connections</w:t>
+        <w:t>Receive Message from Client</w:t>
+      </w:r>
+    </w:p>
+    <w:p>
+      <w:pPr>
+        <w:pStyle w:val="ListParagraph"/>
+        <w:numPr>
+          <w:ilvl w:val="0"/>
+          <w:numId w:val="15"/>
+        </w:numPr>
+        <w:rPr>
+          <w:lang w:val="en-CA"/>
+        </w:rPr>
+      </w:pPr>
+      <w:r>
+        <w:rPr>
+          <w:lang w:val="en-CA"/>
+        </w:rPr>
+        <w:t>While the message has not been fully received</w:t>
+      </w:r>
+    </w:p>
+    <w:p>
+      <w:pPr>
+        <w:pStyle w:val="ListParagraph"/>
+        <w:numPr>
+          <w:ilvl w:val="1"/>
+          <w:numId w:val="15"/>
+        </w:numPr>
+        <w:rPr>
+          <w:lang w:val="en-CA"/>
+        </w:rPr>
+      </w:pPr>
+      <w:r>
+        <w:rPr>
+          <w:lang w:val="en-CA"/>
+        </w:rPr>
+        <w:t>Continue receiving until EOT has been detected.</w:t>
+      </w:r>
+    </w:p>
+    <w:p>
+      <w:pPr>
+        <w:pStyle w:val="ListParagraph"/>
+        <w:numPr>
+          <w:ilvl w:val="1"/>
+          <w:numId w:val="15"/>
+        </w:numPr>
+        <w:rPr>
+          <w:lang w:val="en-CA"/>
+        </w:rPr>
+      </w:pPr>
+      <w:r>
+        <w:rPr>
+          <w:lang w:val="en-CA"/>
+        </w:rPr>
+        <w:t xml:space="preserve">If the max buffer size has been reached, discard all received information. We are assuming that the packet is corrupted and return to SERVER READY. </w:t>
+      </w:r>
+    </w:p>
+    <w:p>
+      <w:pPr>
+        <w:pStyle w:val="ListParagraph"/>
+        <w:numPr>
+          <w:ilvl w:val="0"/>
+          <w:numId w:val="15"/>
+        </w:numPr>
+        <w:rPr>
+          <w:lang w:val="en-CA"/>
+        </w:rPr>
+      </w:pPr>
+      <w:r>
+        <w:rPr>
+          <w:lang w:val="en-CA"/>
+        </w:rPr>
+        <w:t>On valid message, append the username to the message and BROADCAST MESSAGE TO CLIENTS.</w:t>
+      </w:r>
+    </w:p>
+    <w:p>
+      <w:pPr>
+        <w:pStyle w:val="ListParagraph"/>
+        <w:numPr>
+          <w:ilvl w:val="0"/>
+          <w:numId w:val="15"/>
+        </w:numPr>
+        <w:rPr>
+          <w:lang w:val="en-CA"/>
+        </w:rPr>
+      </w:pPr>
+      <w:r>
+        <w:rPr>
+          <w:lang w:val="en-CA"/>
+        </w:rPr>
+        <w:t>Return to SERVER READY loop.</w:t>
       </w:r>
     </w:p>
     <w:p>
@@ -181,7 +642,115 @@
         <w:rPr>
           <w:lang w:val="en-CA"/>
         </w:rPr>
-        <w:t>Receive Message from Client</w:t>
+        <w:t>Broadcast Message to Clients</w:t>
+      </w:r>
+    </w:p>
+    <w:p>
+      <w:pPr>
+        <w:pStyle w:val="ListParagraph"/>
+        <w:numPr>
+          <w:ilvl w:val="0"/>
+          <w:numId w:val="16"/>
+        </w:numPr>
+        <w:rPr>
+          <w:lang w:val="en-CA"/>
+        </w:rPr>
+      </w:pPr>
+      <w:r>
+        <w:rPr>
+          <w:lang w:val="en-CA"/>
+        </w:rPr>
+        <w:t>Prepend the message with the client’s username.</w:t>
+      </w:r>
+    </w:p>
+    <w:p>
+      <w:pPr>
+        <w:pStyle w:val="ListParagraph"/>
+        <w:numPr>
+          <w:ilvl w:val="0"/>
+          <w:numId w:val="16"/>
+        </w:numPr>
+        <w:rPr>
+          <w:lang w:val="en-CA"/>
+        </w:rPr>
+      </w:pPr>
+      <w:r>
+        <w:rPr>
+          <w:lang w:val="en-CA"/>
+        </w:rPr>
+        <w:t>Packetize the message with a NULL and EOT.</w:t>
+      </w:r>
+    </w:p>
+    <w:p>
+      <w:pPr>
+        <w:pStyle w:val="ListParagraph"/>
+        <w:numPr>
+          <w:ilvl w:val="0"/>
+          <w:numId w:val="16"/>
+        </w:numPr>
+        <w:rPr>
+          <w:lang w:val="en-CA"/>
+        </w:rPr>
+      </w:pPr>
+      <w:r>
+        <w:rPr>
+          <w:lang w:val="en-CA"/>
+        </w:rPr>
+        <w:t xml:space="preserve">Send the message to each client, skipping the original sender. </w:t>
+      </w:r>
+    </w:p>
+    <w:p>
+      <w:pPr>
+        <w:pStyle w:val="ListParagraph"/>
+        <w:numPr>
+          <w:ilvl w:val="1"/>
+          <w:numId w:val="16"/>
+        </w:numPr>
+        <w:rPr>
+          <w:lang w:val="en-CA"/>
+        </w:rPr>
+      </w:pPr>
+      <w:r>
+        <w:rPr>
+          <w:lang w:val="en-CA"/>
+        </w:rPr>
+        <w:t xml:space="preserve">Ignore any send errors because maybe the receiver has disconnected during this time. We will handle that later. </w:t>
+      </w:r>
+    </w:p>
+    <w:p>
+      <w:pPr>
+        <w:pStyle w:val="ListParagraph"/>
+        <w:numPr>
+          <w:ilvl w:val="0"/>
+          <w:numId w:val="16"/>
+        </w:numPr>
+        <w:rPr>
+          <w:lang w:val="en-CA"/>
+        </w:rPr>
+      </w:pPr>
+      <w:r>
+        <w:rPr>
+          <w:lang w:val="en-CA"/>
+        </w:rPr>
+        <w:t>After the broadcast, return an ACK message to the original sender indicating that the message was sent to all possible clients.</w:t>
+      </w:r>
+    </w:p>
+    <w:p>
+      <w:pPr>
+        <w:pStyle w:val="ListParagraph"/>
+        <w:numPr>
+          <w:ilvl w:val="0"/>
+          <w:numId w:val="16"/>
+        </w:numPr>
+        <w:rPr>
+          <w:lang w:val="en-CA"/>
+        </w:rPr>
+      </w:pPr>
+      <w:r>
+        <w:rPr>
+          <w:lang w:val="en-CA"/>
+        </w:rPr>
+        <w:t>Return to RECEIVE MESSAGE FROM CLIENT.</w:t>
       </w:r>
     </w:p>
     <w:p>
@@ -203,7 +772,43 @@
         <w:rPr>
           <w:lang w:val="en-CA"/>
         </w:rPr>
-        <w:t>Broadcast Message to Clients</w:t>
+        <w:t>Remove Client from Connections</w:t>
+      </w:r>
+    </w:p>
+    <w:p>
+      <w:pPr>
+        <w:pStyle w:val="ListParagraph"/>
+        <w:numPr>
+          <w:ilvl w:val="0"/>
+          <w:numId w:val="17"/>
+        </w:numPr>
+        <w:rPr>
+          <w:lang w:val="en-CA"/>
+        </w:rPr>
+      </w:pPr>
+      <w:r>
+        <w:rPr>
+          <w:lang w:val="en-CA"/>
+        </w:rPr>
+        <w:t>Close the client and remove them from the list of connections.</w:t>
+      </w:r>
+    </w:p>
+    <w:p>
+      <w:pPr>
+        <w:pStyle w:val="ListParagraph"/>
+        <w:numPr>
+          <w:ilvl w:val="0"/>
+          <w:numId w:val="17"/>
+        </w:numPr>
+        <w:rPr>
+          <w:lang w:val="en-CA"/>
+        </w:rPr>
+      </w:pPr>
+      <w:r>
+        <w:rPr>
+          <w:lang w:val="en-CA"/>
+        </w:rPr>
+        <w:t>Return to the SERVER READY loop.</w:t>
       </w:r>
     </w:p>
     <w:p>
@@ -225,37 +830,44 @@
         <w:rPr>
           <w:lang w:val="en-CA"/>
         </w:rPr>
-        <w:t>Remove Client from Connections</w:t>
-      </w:r>
-    </w:p>
-    <w:p>
-      <w:pPr>
-        <w:pStyle w:val="Heading3"/>
-        <w:rPr>
-          <w:lang w:val="en-CA"/>
-        </w:rPr>
-      </w:pPr>
-    </w:p>
-    <w:p>
-      <w:pPr>
-        <w:pStyle w:val="Heading3"/>
-        <w:rPr>
-          <w:lang w:val="en-CA"/>
-        </w:rPr>
-      </w:pPr>
-      <w:r>
-        <w:rPr>
-          <w:lang w:val="en-CA"/>
-        </w:rPr>
         <w:t>Stop Program</w:t>
       </w:r>
     </w:p>
     <w:p>
       <w:pPr>
-        <w:rPr>
-          <w:lang w:val="en-CA"/>
-        </w:rPr>
-      </w:pPr>
+        <w:pStyle w:val="ListParagraph"/>
+        <w:numPr>
+          <w:ilvl w:val="0"/>
+          <w:numId w:val="18"/>
+        </w:numPr>
+        <w:rPr>
+          <w:lang w:val="en-CA"/>
+        </w:rPr>
+      </w:pPr>
+      <w:r>
+        <w:rPr>
+          <w:lang w:val="en-CA"/>
+        </w:rPr>
+        <w:t>Close all client connections and deallocate all used resources.</w:t>
+      </w:r>
+    </w:p>
+    <w:p>
+      <w:pPr>
+        <w:pStyle w:val="ListParagraph"/>
+        <w:numPr>
+          <w:ilvl w:val="0"/>
+          <w:numId w:val="18"/>
+        </w:numPr>
+        <w:rPr>
+          <w:lang w:val="en-CA"/>
+        </w:rPr>
+      </w:pPr>
+      <w:r>
+        <w:rPr>
+          <w:lang w:val="en-CA"/>
+        </w:rPr>
+        <w:t>Terminate the program.</w:t>
+      </w:r>
     </w:p>
     <w:p>
       <w:pPr>
@@ -293,19 +905,7 @@
           <w:lang w:val="en-CA"/>
         </w:rPr>
         <w:lastRenderedPageBreak/>
-        <w:t xml:space="preserve">Linux Chat Systems </w:t>
-      </w:r>
-      <w:r>
-        <w:rPr>
-          <w:lang w:val="en-CA"/>
-        </w:rPr>
-        <w:t>Client</w:t>
-      </w:r>
-      <w:r>
-        <w:rPr>
-          <w:lang w:val="en-CA"/>
-        </w:rPr>
-        <w:t xml:space="preserve"> Design</w:t>
+        <w:t>Linux Chat Systems Client Design</w:t>
       </w:r>
     </w:p>
     <w:p>
@@ -330,20 +930,17 @@
         </w:rPr>
       </w:pPr>
       <w:r>
-        <w:object w:dxaOrig="8572" w:dyaOrig="11488">
-          <v:shape id="_x0000_i1031" type="#_x0000_t75" style="width:428.25pt;height:574.5pt" o:ole="">
-            <v:imagedata r:id="rId6" o:title=""/>
+        <w:object w:dxaOrig="8082" w:dyaOrig="11488">
+          <v:shape id="_x0000_i1028" type="#_x0000_t75" style="width:403.95pt;height:574.15pt" o:ole="">
+            <v:imagedata r:id="rId7" o:title=""/>
           </v:shape>
-          <o:OLEObject Type="Embed" ProgID="Visio.Drawing.11" ShapeID="_x0000_i1031" DrawAspect="Content" ObjectID="_1519831323" r:id="rId7"/>
+          <o:OLEObject Type="Embed" ProgID="Visio.Drawing.11" ShapeID="_x0000_i1028" DrawAspect="Content" ObjectID="_1520149676" r:id="rId8"/>
         </w:object>
       </w:r>
     </w:p>
     <w:p>
       <w:pPr>
         <w:pStyle w:val="Heading2"/>
-        <w:rPr>
-          <w:lang w:val="en-CA"/>
-        </w:rPr>
       </w:pPr>
       <w:r>
         <w:rPr>
@@ -361,6 +958,16 @@
     </w:p>
     <w:p>
       <w:pPr>
+        <w:pStyle w:val="Subtitle"/>
+      </w:pPr>
+      <w:r>
+        <w:t xml:space="preserve">Note: Each message being sent is appended with NULL and EOT at the very end of the message. This allows to have packets of variable size over TCP by detected what the last character set was. To counter-act this freedom, messages over the maximum buffer size of 2048 are thrown out. </w:t>
+      </w:r>
+    </w:p>
+    <w:p/>
+    <w:p/>
+    <w:p>
+      <w:pPr>
         <w:pStyle w:val="Heading3"/>
         <w:rPr>
           <w:lang w:val="en-CA"/>
@@ -375,13 +982,168 @@
     </w:p>
     <w:p>
       <w:pPr>
+        <w:pStyle w:val="ListParagraph"/>
+        <w:numPr>
+          <w:ilvl w:val="0"/>
+          <w:numId w:val="5"/>
+        </w:numPr>
+        <w:rPr>
+          <w:lang w:val="en-CA"/>
+        </w:rPr>
+      </w:pPr>
+      <w:r>
+        <w:rPr>
+          <w:lang w:val="en-CA"/>
+        </w:rPr>
+        <w:t>Acquire the port a</w:t>
+      </w:r>
+      <w:r>
+        <w:rPr>
+          <w:lang w:val="en-CA"/>
+        </w:rPr>
+        <w:t xml:space="preserve">nd server address from the user (default the port to </w:t>
+      </w:r>
+      <w:r>
+        <w:rPr>
+          <w:lang w:val="en-CA"/>
+        </w:rPr>
+        <w:t>9654</w:t>
+      </w:r>
+      <w:r>
+        <w:rPr>
+          <w:lang w:val="en-CA"/>
+        </w:rPr>
+        <w:t xml:space="preserve"> if no port specified).</w:t>
+      </w:r>
+    </w:p>
+    <w:p>
+      <w:pPr>
+        <w:pStyle w:val="ListParagraph"/>
+        <w:numPr>
+          <w:ilvl w:val="0"/>
+          <w:numId w:val="5"/>
+        </w:numPr>
+        <w:rPr>
+          <w:lang w:val="en-CA"/>
+        </w:rPr>
+      </w:pPr>
+      <w:r>
+        <w:rPr>
+          <w:lang w:val="en-CA"/>
+        </w:rPr>
+        <w:t>Create a TCP Socket to be used and allow other sockets to bind that port.</w:t>
+      </w:r>
+    </w:p>
+    <w:p>
+      <w:pPr>
+        <w:rPr>
+          <w:lang w:val="en-CA"/>
+        </w:rPr>
+      </w:pPr>
+    </w:p>
+    <w:p>
+      <w:pPr>
         <w:pStyle w:val="Heading3"/>
         <w:rPr>
           <w:lang w:val="en-CA"/>
         </w:rPr>
       </w:pPr>
-      <w:bookmarkStart w:id="0" w:name="_GoBack"/>
-      <w:bookmarkEnd w:id="0"/>
+      <w:r>
+        <w:rPr>
+          <w:lang w:val="en-CA"/>
+        </w:rPr>
+        <w:t>Search for Server</w:t>
+      </w:r>
+    </w:p>
+    <w:p>
+      <w:pPr>
+        <w:pStyle w:val="ListParagraph"/>
+        <w:numPr>
+          <w:ilvl w:val="0"/>
+          <w:numId w:val="4"/>
+        </w:numPr>
+        <w:rPr>
+          <w:lang w:val="en-CA"/>
+        </w:rPr>
+      </w:pPr>
+      <w:r>
+        <w:rPr>
+          <w:lang w:val="en-CA"/>
+        </w:rPr>
+        <w:t>Find the server and connect to the server if available.</w:t>
+      </w:r>
+    </w:p>
+    <w:p>
+      <w:pPr>
+        <w:pStyle w:val="ListParagraph"/>
+        <w:numPr>
+          <w:ilvl w:val="0"/>
+          <w:numId w:val="4"/>
+        </w:numPr>
+        <w:rPr>
+          <w:lang w:val="en-CA"/>
+        </w:rPr>
+      </w:pPr>
+      <w:r>
+        <w:rPr>
+          <w:lang w:val="en-CA"/>
+        </w:rPr>
+        <w:t xml:space="preserve">If the server cannot be found </w:t>
+      </w:r>
+    </w:p>
+    <w:p>
+      <w:pPr>
+        <w:pStyle w:val="ListParagraph"/>
+        <w:numPr>
+          <w:ilvl w:val="1"/>
+          <w:numId w:val="4"/>
+        </w:numPr>
+        <w:rPr>
+          <w:lang w:val="en-CA"/>
+        </w:rPr>
+      </w:pPr>
+      <w:r>
+        <w:rPr>
+          <w:lang w:val="en-CA"/>
+        </w:rPr>
+        <w:t>close the application.</w:t>
+      </w:r>
+    </w:p>
+    <w:p>
+      <w:pPr>
+        <w:pStyle w:val="ListParagraph"/>
+        <w:numPr>
+          <w:ilvl w:val="0"/>
+          <w:numId w:val="4"/>
+        </w:numPr>
+        <w:rPr>
+          <w:lang w:val="en-CA"/>
+        </w:rPr>
+      </w:pPr>
+      <w:r>
+        <w:rPr>
+          <w:lang w:val="en-CA"/>
+        </w:rPr>
+        <w:t>Once a connection is accepted, let the user set their username.</w:t>
+      </w:r>
+    </w:p>
+    <w:p>
+      <w:pPr>
+        <w:pStyle w:val="ListParagraph"/>
+        <w:numPr>
+          <w:ilvl w:val="0"/>
+          <w:numId w:val="4"/>
+        </w:numPr>
+        <w:rPr>
+          <w:lang w:val="en-CA"/>
+        </w:rPr>
+      </w:pPr>
+      <w:r>
+        <w:rPr>
+          <w:lang w:val="en-CA"/>
+        </w:rPr>
+        <w:t>Chat is now ready</w:t>
+      </w:r>
     </w:p>
     <w:p>
       <w:pPr>
@@ -390,12 +1152,6 @@
           <w:lang w:val="en-CA"/>
         </w:rPr>
       </w:pPr>
-      <w:r>
-        <w:rPr>
-          <w:lang w:val="en-CA"/>
-        </w:rPr>
-        <w:t>Search for Server</w:t>
-      </w:r>
     </w:p>
     <w:p>
       <w:pPr>
@@ -404,6 +1160,91 @@
           <w:lang w:val="en-CA"/>
         </w:rPr>
       </w:pPr>
+      <w:r>
+        <w:rPr>
+          <w:lang w:val="en-CA"/>
+        </w:rPr>
+        <w:t>Chat Ready</w:t>
+      </w:r>
+    </w:p>
+    <w:p>
+      <w:pPr>
+        <w:pStyle w:val="ListParagraph"/>
+        <w:numPr>
+          <w:ilvl w:val="0"/>
+          <w:numId w:val="7"/>
+        </w:numPr>
+        <w:rPr>
+          <w:lang w:val="en-CA"/>
+        </w:rPr>
+      </w:pPr>
+      <w:r>
+        <w:rPr>
+          <w:lang w:val="en-CA"/>
+        </w:rPr>
+        <w:t>Create a thread that will receive all incoming data from the server.</w:t>
+      </w:r>
+    </w:p>
+    <w:p>
+      <w:pPr>
+        <w:pStyle w:val="ListParagraph"/>
+        <w:numPr>
+          <w:ilvl w:val="0"/>
+          <w:numId w:val="7"/>
+        </w:numPr>
+        <w:rPr>
+          <w:lang w:val="en-CA"/>
+        </w:rPr>
+      </w:pPr>
+      <w:r>
+        <w:rPr>
+          <w:lang w:val="en-CA"/>
+        </w:rPr>
+        <w:t>While the chat is active</w:t>
+      </w:r>
+    </w:p>
+    <w:p>
+      <w:pPr>
+        <w:pStyle w:val="ListParagraph"/>
+        <w:numPr>
+          <w:ilvl w:val="1"/>
+          <w:numId w:val="7"/>
+        </w:numPr>
+        <w:rPr>
+          <w:lang w:val="en-CA"/>
+        </w:rPr>
+      </w:pPr>
+      <w:r>
+        <w:rPr>
+          <w:lang w:val="en-CA"/>
+        </w:rPr>
+        <w:t>If the thread received a new message, UPDATE DISPLAY</w:t>
+      </w:r>
+    </w:p>
+    <w:p>
+      <w:pPr>
+        <w:pStyle w:val="ListParagraph"/>
+        <w:numPr>
+          <w:ilvl w:val="1"/>
+          <w:numId w:val="7"/>
+        </w:numPr>
+        <w:rPr>
+          <w:lang w:val="en-CA"/>
+        </w:rPr>
+      </w:pPr>
+      <w:r>
+        <w:rPr>
+          <w:lang w:val="en-CA"/>
+        </w:rPr>
+        <w:t>If the user inputs a new chat message, SEND MESSAGE</w:t>
+      </w:r>
+    </w:p>
+    <w:p>
+      <w:pPr>
+        <w:rPr>
+          <w:lang w:val="en-CA"/>
+        </w:rPr>
+      </w:pPr>
     </w:p>
     <w:p>
       <w:pPr>
@@ -416,13 +1257,49 @@
         <w:rPr>
           <w:lang w:val="en-CA"/>
         </w:rPr>
-        <w:t xml:space="preserve">Prepare </w:t>
-      </w:r>
-      <w:r>
-        <w:rPr>
-          <w:lang w:val="en-CA"/>
-        </w:rPr>
-        <w:t>Resources</w:t>
+        <w:t>Update Display</w:t>
+      </w:r>
+    </w:p>
+    <w:p>
+      <w:pPr>
+        <w:pStyle w:val="ListParagraph"/>
+        <w:numPr>
+          <w:ilvl w:val="0"/>
+          <w:numId w:val="8"/>
+        </w:numPr>
+        <w:rPr>
+          <w:lang w:val="en-CA"/>
+        </w:rPr>
+      </w:pPr>
+      <w:r>
+        <w:rPr>
+          <w:lang w:val="en-CA"/>
+        </w:rPr>
+        <w:t>Get the new message</w:t>
+      </w:r>
+      <w:r>
+        <w:rPr>
+          <w:lang w:val="en-CA"/>
+        </w:rPr>
+        <w:t xml:space="preserve"> and remove the EOT from the end of the message.</w:t>
+      </w:r>
+    </w:p>
+    <w:p>
+      <w:pPr>
+        <w:pStyle w:val="ListParagraph"/>
+        <w:numPr>
+          <w:ilvl w:val="0"/>
+          <w:numId w:val="8"/>
+        </w:numPr>
+        <w:rPr>
+          <w:lang w:val="en-CA"/>
+        </w:rPr>
+      </w:pPr>
+      <w:r>
+        <w:rPr>
+          <w:lang w:val="en-CA"/>
+        </w:rPr>
+        <w:t>Add in the message to the display</w:t>
       </w:r>
     </w:p>
     <w:p>
@@ -444,7 +1321,49 @@
         <w:rPr>
           <w:lang w:val="en-CA"/>
         </w:rPr>
-        <w:t>Chat Ready</w:t>
+        <w:t xml:space="preserve">Send </w:t>
+      </w:r>
+      <w:r>
+        <w:rPr>
+          <w:lang w:val="en-CA"/>
+        </w:rPr>
+        <w:t>Message</w:t>
+      </w:r>
+    </w:p>
+    <w:p>
+      <w:pPr>
+        <w:pStyle w:val="ListParagraph"/>
+        <w:numPr>
+          <w:ilvl w:val="0"/>
+          <w:numId w:val="9"/>
+        </w:numPr>
+        <w:rPr>
+          <w:lang w:val="en-CA"/>
+        </w:rPr>
+      </w:pPr>
+      <w:r>
+        <w:rPr>
+          <w:lang w:val="en-CA"/>
+        </w:rPr>
+        <w:t>Packetize the message by appending a NULL character and an EOT character at the very end of the message.</w:t>
+      </w:r>
+    </w:p>
+    <w:p>
+      <w:pPr>
+        <w:pStyle w:val="ListParagraph"/>
+        <w:numPr>
+          <w:ilvl w:val="0"/>
+          <w:numId w:val="9"/>
+        </w:numPr>
+        <w:rPr>
+          <w:lang w:val="en-CA"/>
+        </w:rPr>
+      </w:pPr>
+      <w:r>
+        <w:rPr>
+          <w:lang w:val="en-CA"/>
+        </w:rPr>
+        <w:t>Send the message to the server.</w:t>
       </w:r>
     </w:p>
     <w:p>
@@ -466,65 +1385,56 @@
         <w:rPr>
           <w:lang w:val="en-CA"/>
         </w:rPr>
-        <w:t>Update Display</w:t>
-      </w:r>
-    </w:p>
-    <w:p>
-      <w:pPr>
-        <w:pStyle w:val="Heading3"/>
-        <w:rPr>
-          <w:lang w:val="en-CA"/>
-        </w:rPr>
-      </w:pPr>
-    </w:p>
-    <w:p>
-      <w:pPr>
-        <w:pStyle w:val="Heading3"/>
-        <w:rPr>
-          <w:lang w:val="en-CA"/>
-        </w:rPr>
-      </w:pPr>
-      <w:r>
-        <w:rPr>
-          <w:lang w:val="en-CA"/>
-        </w:rPr>
-        <w:t xml:space="preserve">Send </w:t>
-      </w:r>
-      <w:r>
-        <w:rPr>
-          <w:lang w:val="en-CA"/>
-        </w:rPr>
-        <w:t>Message</w:t>
-      </w:r>
-    </w:p>
-    <w:p>
-      <w:pPr>
-        <w:pStyle w:val="Heading3"/>
-        <w:rPr>
-          <w:lang w:val="en-CA"/>
-        </w:rPr>
-      </w:pPr>
-    </w:p>
-    <w:p>
-      <w:pPr>
-        <w:pStyle w:val="Heading3"/>
-        <w:rPr>
-          <w:lang w:val="en-CA"/>
-        </w:rPr>
-      </w:pPr>
-      <w:r>
-        <w:rPr>
-          <w:lang w:val="en-CA"/>
-        </w:rPr>
         <w:t>Stop Program</w:t>
       </w:r>
     </w:p>
     <w:p>
       <w:pPr>
-        <w:rPr>
-          <w:lang w:val="en-CA"/>
-        </w:rPr>
-      </w:pPr>
+        <w:pStyle w:val="ListParagraph"/>
+        <w:numPr>
+          <w:ilvl w:val="0"/>
+          <w:numId w:val="10"/>
+        </w:numPr>
+        <w:rPr>
+          <w:lang w:val="en-CA"/>
+        </w:rPr>
+      </w:pPr>
+      <w:r>
+        <w:rPr>
+          <w:lang w:val="en-CA"/>
+        </w:rPr>
+        <w:t xml:space="preserve">Close the socket being used and </w:t>
+      </w:r>
+      <w:r>
+        <w:rPr>
+          <w:lang w:val="en-CA"/>
+        </w:rPr>
+        <w:t>f</w:t>
+      </w:r>
+      <w:r>
+        <w:rPr>
+          <w:lang w:val="en-CA"/>
+        </w:rPr>
+        <w:t>ree all allocated resources.</w:t>
+      </w:r>
+    </w:p>
+    <w:p>
+      <w:pPr>
+        <w:pStyle w:val="ListParagraph"/>
+        <w:numPr>
+          <w:ilvl w:val="0"/>
+          <w:numId w:val="10"/>
+        </w:numPr>
+        <w:rPr>
+          <w:lang w:val="en-CA"/>
+        </w:rPr>
+      </w:pPr>
+      <w:r>
+        <w:rPr>
+          <w:lang w:val="en-CA"/>
+        </w:rPr>
+        <w:t>Terminate the program.</w:t>
+      </w:r>
     </w:p>
     <w:sectPr>
       <w:pgSz w:w="12240" w:h="15840"/>
@@ -534,6 +1444,2099 @@
     </w:sectPr>
   </w:body>
 </w:document>
+</file>
+
+<file path=word/numbering.xml><?xml version="1.0" encoding="utf-8"?>
+<w:numbering xmlns:wpc="http://schemas.microsoft.com/office/word/2010/wordprocessingCanvas" xmlns:cx="http://schemas.microsoft.com/office/drawing/2014/chartex" xmlns:cx1="http://schemas.microsoft.com/office/drawing/2015/9/8/chartex" xmlns:cx2="http://schemas.microsoft.com/office/drawing/2015/10/21/chartex" xmlns:mc="http://schemas.openxmlformats.org/markup-compatibility/2006" xmlns:o="urn:schemas-microsoft-com:office:office" xmlns:r="http://schemas.openxmlformats.org/officeDocument/2006/relationships" xmlns:m="http://schemas.openxmlformats.org/officeDocument/2006/math" xmlns:v="urn:schemas-microsoft-com:vml" xmlns:wp14="http://schemas.microsoft.com/office/word/2010/wordprocessingDrawing" xmlns:wp="http://schemas.openxmlformats.org/drawingml/2006/wordprocessingDrawing" xmlns:w10="urn:schemas-microsoft-com:office:word" xmlns:w="http://schemas.openxmlformats.org/wordprocessingml/2006/main" xmlns:w14="http://schemas.microsoft.com/office/word/2010/wordml" xmlns:w15="http://schemas.microsoft.com/office/word/2012/wordml" xmlns:w16se="http://schemas.microsoft.com/office/word/2015/wordml/symex" xmlns:wpg="http://schemas.microsoft.com/office/word/2010/wordprocessingGroup" xmlns:wpi="http://schemas.microsoft.com/office/word/2010/wordprocessingInk" xmlns:wne="http://schemas.microsoft.com/office/word/2006/wordml" xmlns:wps="http://schemas.microsoft.com/office/word/2010/wordprocessingShape" mc:Ignorable="w14 w15 w16se wp14">
+  <w:abstractNum w:abstractNumId="0" w15:restartNumberingAfterBreak="0">
+    <w:nsid w:val="0349322A"/>
+    <w:multiLevelType w:val="hybridMultilevel"/>
+    <w:tmpl w:val="87206D46"/>
+    <w:lvl w:ilvl="0" w:tplc="962A52A6">
+      <w:start w:val="1"/>
+      <w:numFmt w:val="bullet"/>
+      <w:lvlText w:val=""/>
+      <w:lvlJc w:val="left"/>
+      <w:pPr>
+        <w:ind w:left="720" w:hanging="360"/>
+      </w:pPr>
+      <w:rPr>
+        <w:rFonts w:ascii="Symbol" w:hAnsi="Symbol" w:hint="default"/>
+      </w:rPr>
+    </w:lvl>
+    <w:lvl w:ilvl="1" w:tplc="10090003">
+      <w:start w:val="1"/>
+      <w:numFmt w:val="bullet"/>
+      <w:lvlText w:val="o"/>
+      <w:lvlJc w:val="left"/>
+      <w:pPr>
+        <w:ind w:left="1440" w:hanging="360"/>
+      </w:pPr>
+      <w:rPr>
+        <w:rFonts w:ascii="Courier New" w:hAnsi="Courier New" w:cs="Courier New" w:hint="default"/>
+      </w:rPr>
+    </w:lvl>
+    <w:lvl w:ilvl="2" w:tplc="10090005" w:tentative="1">
+      <w:start w:val="1"/>
+      <w:numFmt w:val="bullet"/>
+      <w:lvlText w:val=""/>
+      <w:lvlJc w:val="left"/>
+      <w:pPr>
+        <w:ind w:left="2160" w:hanging="360"/>
+      </w:pPr>
+      <w:rPr>
+        <w:rFonts w:ascii="Wingdings" w:hAnsi="Wingdings" w:hint="default"/>
+      </w:rPr>
+    </w:lvl>
+    <w:lvl w:ilvl="3" w:tplc="10090001" w:tentative="1">
+      <w:start w:val="1"/>
+      <w:numFmt w:val="bullet"/>
+      <w:lvlText w:val=""/>
+      <w:lvlJc w:val="left"/>
+      <w:pPr>
+        <w:ind w:left="2880" w:hanging="360"/>
+      </w:pPr>
+      <w:rPr>
+        <w:rFonts w:ascii="Symbol" w:hAnsi="Symbol" w:hint="default"/>
+      </w:rPr>
+    </w:lvl>
+    <w:lvl w:ilvl="4" w:tplc="10090003" w:tentative="1">
+      <w:start w:val="1"/>
+      <w:numFmt w:val="bullet"/>
+      <w:lvlText w:val="o"/>
+      <w:lvlJc w:val="left"/>
+      <w:pPr>
+        <w:ind w:left="3600" w:hanging="360"/>
+      </w:pPr>
+      <w:rPr>
+        <w:rFonts w:ascii="Courier New" w:hAnsi="Courier New" w:cs="Courier New" w:hint="default"/>
+      </w:rPr>
+    </w:lvl>
+    <w:lvl w:ilvl="5" w:tplc="10090005" w:tentative="1">
+      <w:start w:val="1"/>
+      <w:numFmt w:val="bullet"/>
+      <w:lvlText w:val=""/>
+      <w:lvlJc w:val="left"/>
+      <w:pPr>
+        <w:ind w:left="4320" w:hanging="360"/>
+      </w:pPr>
+      <w:rPr>
+        <w:rFonts w:ascii="Wingdings" w:hAnsi="Wingdings" w:hint="default"/>
+      </w:rPr>
+    </w:lvl>
+    <w:lvl w:ilvl="6" w:tplc="10090001" w:tentative="1">
+      <w:start w:val="1"/>
+      <w:numFmt w:val="bullet"/>
+      <w:lvlText w:val=""/>
+      <w:lvlJc w:val="left"/>
+      <w:pPr>
+        <w:ind w:left="5040" w:hanging="360"/>
+      </w:pPr>
+      <w:rPr>
+        <w:rFonts w:ascii="Symbol" w:hAnsi="Symbol" w:hint="default"/>
+      </w:rPr>
+    </w:lvl>
+    <w:lvl w:ilvl="7" w:tplc="10090003" w:tentative="1">
+      <w:start w:val="1"/>
+      <w:numFmt w:val="bullet"/>
+      <w:lvlText w:val="o"/>
+      <w:lvlJc w:val="left"/>
+      <w:pPr>
+        <w:ind w:left="5760" w:hanging="360"/>
+      </w:pPr>
+      <w:rPr>
+        <w:rFonts w:ascii="Courier New" w:hAnsi="Courier New" w:cs="Courier New" w:hint="default"/>
+      </w:rPr>
+    </w:lvl>
+    <w:lvl w:ilvl="8" w:tplc="10090005" w:tentative="1">
+      <w:start w:val="1"/>
+      <w:numFmt w:val="bullet"/>
+      <w:lvlText w:val=""/>
+      <w:lvlJc w:val="left"/>
+      <w:pPr>
+        <w:ind w:left="6480" w:hanging="360"/>
+      </w:pPr>
+      <w:rPr>
+        <w:rFonts w:ascii="Wingdings" w:hAnsi="Wingdings" w:hint="default"/>
+      </w:rPr>
+    </w:lvl>
+  </w:abstractNum>
+  <w:abstractNum w:abstractNumId="1" w15:restartNumberingAfterBreak="0">
+    <w:nsid w:val="0C8330BC"/>
+    <w:multiLevelType w:val="hybridMultilevel"/>
+    <w:tmpl w:val="94585FE8"/>
+    <w:lvl w:ilvl="0" w:tplc="962A52A6">
+      <w:start w:val="1"/>
+      <w:numFmt w:val="bullet"/>
+      <w:lvlText w:val=""/>
+      <w:lvlJc w:val="left"/>
+      <w:pPr>
+        <w:ind w:left="720" w:hanging="360"/>
+      </w:pPr>
+      <w:rPr>
+        <w:rFonts w:ascii="Symbol" w:hAnsi="Symbol" w:hint="default"/>
+      </w:rPr>
+    </w:lvl>
+    <w:lvl w:ilvl="1" w:tplc="10090003">
+      <w:start w:val="1"/>
+      <w:numFmt w:val="bullet"/>
+      <w:lvlText w:val="o"/>
+      <w:lvlJc w:val="left"/>
+      <w:pPr>
+        <w:ind w:left="1440" w:hanging="360"/>
+      </w:pPr>
+      <w:rPr>
+        <w:rFonts w:ascii="Courier New" w:hAnsi="Courier New" w:cs="Courier New" w:hint="default"/>
+      </w:rPr>
+    </w:lvl>
+    <w:lvl w:ilvl="2" w:tplc="10090005" w:tentative="1">
+      <w:start w:val="1"/>
+      <w:numFmt w:val="bullet"/>
+      <w:lvlText w:val=""/>
+      <w:lvlJc w:val="left"/>
+      <w:pPr>
+        <w:ind w:left="2160" w:hanging="360"/>
+      </w:pPr>
+      <w:rPr>
+        <w:rFonts w:ascii="Wingdings" w:hAnsi="Wingdings" w:hint="default"/>
+      </w:rPr>
+    </w:lvl>
+    <w:lvl w:ilvl="3" w:tplc="10090001" w:tentative="1">
+      <w:start w:val="1"/>
+      <w:numFmt w:val="bullet"/>
+      <w:lvlText w:val=""/>
+      <w:lvlJc w:val="left"/>
+      <w:pPr>
+        <w:ind w:left="2880" w:hanging="360"/>
+      </w:pPr>
+      <w:rPr>
+        <w:rFonts w:ascii="Symbol" w:hAnsi="Symbol" w:hint="default"/>
+      </w:rPr>
+    </w:lvl>
+    <w:lvl w:ilvl="4" w:tplc="10090003" w:tentative="1">
+      <w:start w:val="1"/>
+      <w:numFmt w:val="bullet"/>
+      <w:lvlText w:val="o"/>
+      <w:lvlJc w:val="left"/>
+      <w:pPr>
+        <w:ind w:left="3600" w:hanging="360"/>
+      </w:pPr>
+      <w:rPr>
+        <w:rFonts w:ascii="Courier New" w:hAnsi="Courier New" w:cs="Courier New" w:hint="default"/>
+      </w:rPr>
+    </w:lvl>
+    <w:lvl w:ilvl="5" w:tplc="10090005" w:tentative="1">
+      <w:start w:val="1"/>
+      <w:numFmt w:val="bullet"/>
+      <w:lvlText w:val=""/>
+      <w:lvlJc w:val="left"/>
+      <w:pPr>
+        <w:ind w:left="4320" w:hanging="360"/>
+      </w:pPr>
+      <w:rPr>
+        <w:rFonts w:ascii="Wingdings" w:hAnsi="Wingdings" w:hint="default"/>
+      </w:rPr>
+    </w:lvl>
+    <w:lvl w:ilvl="6" w:tplc="10090001" w:tentative="1">
+      <w:start w:val="1"/>
+      <w:numFmt w:val="bullet"/>
+      <w:lvlText w:val=""/>
+      <w:lvlJc w:val="left"/>
+      <w:pPr>
+        <w:ind w:left="5040" w:hanging="360"/>
+      </w:pPr>
+      <w:rPr>
+        <w:rFonts w:ascii="Symbol" w:hAnsi="Symbol" w:hint="default"/>
+      </w:rPr>
+    </w:lvl>
+    <w:lvl w:ilvl="7" w:tplc="10090003" w:tentative="1">
+      <w:start w:val="1"/>
+      <w:numFmt w:val="bullet"/>
+      <w:lvlText w:val="o"/>
+      <w:lvlJc w:val="left"/>
+      <w:pPr>
+        <w:ind w:left="5760" w:hanging="360"/>
+      </w:pPr>
+      <w:rPr>
+        <w:rFonts w:ascii="Courier New" w:hAnsi="Courier New" w:cs="Courier New" w:hint="default"/>
+      </w:rPr>
+    </w:lvl>
+    <w:lvl w:ilvl="8" w:tplc="10090005" w:tentative="1">
+      <w:start w:val="1"/>
+      <w:numFmt w:val="bullet"/>
+      <w:lvlText w:val=""/>
+      <w:lvlJc w:val="left"/>
+      <w:pPr>
+        <w:ind w:left="6480" w:hanging="360"/>
+      </w:pPr>
+      <w:rPr>
+        <w:rFonts w:ascii="Wingdings" w:hAnsi="Wingdings" w:hint="default"/>
+      </w:rPr>
+    </w:lvl>
+  </w:abstractNum>
+  <w:abstractNum w:abstractNumId="2" w15:restartNumberingAfterBreak="0">
+    <w:nsid w:val="115B7F1E"/>
+    <w:multiLevelType w:val="hybridMultilevel"/>
+    <w:tmpl w:val="D9E83B2C"/>
+    <w:lvl w:ilvl="0" w:tplc="962A52A6">
+      <w:start w:val="1"/>
+      <w:numFmt w:val="bullet"/>
+      <w:lvlText w:val=""/>
+      <w:lvlJc w:val="left"/>
+      <w:pPr>
+        <w:ind w:left="720" w:hanging="360"/>
+      </w:pPr>
+      <w:rPr>
+        <w:rFonts w:ascii="Symbol" w:hAnsi="Symbol" w:hint="default"/>
+      </w:rPr>
+    </w:lvl>
+    <w:lvl w:ilvl="1" w:tplc="10090003" w:tentative="1">
+      <w:start w:val="1"/>
+      <w:numFmt w:val="bullet"/>
+      <w:lvlText w:val="o"/>
+      <w:lvlJc w:val="left"/>
+      <w:pPr>
+        <w:ind w:left="1440" w:hanging="360"/>
+      </w:pPr>
+      <w:rPr>
+        <w:rFonts w:ascii="Courier New" w:hAnsi="Courier New" w:cs="Courier New" w:hint="default"/>
+      </w:rPr>
+    </w:lvl>
+    <w:lvl w:ilvl="2" w:tplc="10090005" w:tentative="1">
+      <w:start w:val="1"/>
+      <w:numFmt w:val="bullet"/>
+      <w:lvlText w:val=""/>
+      <w:lvlJc w:val="left"/>
+      <w:pPr>
+        <w:ind w:left="2160" w:hanging="360"/>
+      </w:pPr>
+      <w:rPr>
+        <w:rFonts w:ascii="Wingdings" w:hAnsi="Wingdings" w:hint="default"/>
+      </w:rPr>
+    </w:lvl>
+    <w:lvl w:ilvl="3" w:tplc="10090001" w:tentative="1">
+      <w:start w:val="1"/>
+      <w:numFmt w:val="bullet"/>
+      <w:lvlText w:val=""/>
+      <w:lvlJc w:val="left"/>
+      <w:pPr>
+        <w:ind w:left="2880" w:hanging="360"/>
+      </w:pPr>
+      <w:rPr>
+        <w:rFonts w:ascii="Symbol" w:hAnsi="Symbol" w:hint="default"/>
+      </w:rPr>
+    </w:lvl>
+    <w:lvl w:ilvl="4" w:tplc="10090003" w:tentative="1">
+      <w:start w:val="1"/>
+      <w:numFmt w:val="bullet"/>
+      <w:lvlText w:val="o"/>
+      <w:lvlJc w:val="left"/>
+      <w:pPr>
+        <w:ind w:left="3600" w:hanging="360"/>
+      </w:pPr>
+      <w:rPr>
+        <w:rFonts w:ascii="Courier New" w:hAnsi="Courier New" w:cs="Courier New" w:hint="default"/>
+      </w:rPr>
+    </w:lvl>
+    <w:lvl w:ilvl="5" w:tplc="10090005" w:tentative="1">
+      <w:start w:val="1"/>
+      <w:numFmt w:val="bullet"/>
+      <w:lvlText w:val=""/>
+      <w:lvlJc w:val="left"/>
+      <w:pPr>
+        <w:ind w:left="4320" w:hanging="360"/>
+      </w:pPr>
+      <w:rPr>
+        <w:rFonts w:ascii="Wingdings" w:hAnsi="Wingdings" w:hint="default"/>
+      </w:rPr>
+    </w:lvl>
+    <w:lvl w:ilvl="6" w:tplc="10090001" w:tentative="1">
+      <w:start w:val="1"/>
+      <w:numFmt w:val="bullet"/>
+      <w:lvlText w:val=""/>
+      <w:lvlJc w:val="left"/>
+      <w:pPr>
+        <w:ind w:left="5040" w:hanging="360"/>
+      </w:pPr>
+      <w:rPr>
+        <w:rFonts w:ascii="Symbol" w:hAnsi="Symbol" w:hint="default"/>
+      </w:rPr>
+    </w:lvl>
+    <w:lvl w:ilvl="7" w:tplc="10090003" w:tentative="1">
+      <w:start w:val="1"/>
+      <w:numFmt w:val="bullet"/>
+      <w:lvlText w:val="o"/>
+      <w:lvlJc w:val="left"/>
+      <w:pPr>
+        <w:ind w:left="5760" w:hanging="360"/>
+      </w:pPr>
+      <w:rPr>
+        <w:rFonts w:ascii="Courier New" w:hAnsi="Courier New" w:cs="Courier New" w:hint="default"/>
+      </w:rPr>
+    </w:lvl>
+    <w:lvl w:ilvl="8" w:tplc="10090005" w:tentative="1">
+      <w:start w:val="1"/>
+      <w:numFmt w:val="bullet"/>
+      <w:lvlText w:val=""/>
+      <w:lvlJc w:val="left"/>
+      <w:pPr>
+        <w:ind w:left="6480" w:hanging="360"/>
+      </w:pPr>
+      <w:rPr>
+        <w:rFonts w:ascii="Wingdings" w:hAnsi="Wingdings" w:hint="default"/>
+      </w:rPr>
+    </w:lvl>
+  </w:abstractNum>
+  <w:abstractNum w:abstractNumId="3" w15:restartNumberingAfterBreak="0">
+    <w:nsid w:val="12574C39"/>
+    <w:multiLevelType w:val="hybridMultilevel"/>
+    <w:tmpl w:val="CC7C36C4"/>
+    <w:lvl w:ilvl="0" w:tplc="962A52A6">
+      <w:start w:val="1"/>
+      <w:numFmt w:val="bullet"/>
+      <w:lvlText w:val=""/>
+      <w:lvlJc w:val="left"/>
+      <w:pPr>
+        <w:ind w:left="720" w:hanging="360"/>
+      </w:pPr>
+      <w:rPr>
+        <w:rFonts w:ascii="Symbol" w:hAnsi="Symbol" w:hint="default"/>
+      </w:rPr>
+    </w:lvl>
+    <w:lvl w:ilvl="1" w:tplc="10090003" w:tentative="1">
+      <w:start w:val="1"/>
+      <w:numFmt w:val="bullet"/>
+      <w:lvlText w:val="o"/>
+      <w:lvlJc w:val="left"/>
+      <w:pPr>
+        <w:ind w:left="1440" w:hanging="360"/>
+      </w:pPr>
+      <w:rPr>
+        <w:rFonts w:ascii="Courier New" w:hAnsi="Courier New" w:cs="Courier New" w:hint="default"/>
+      </w:rPr>
+    </w:lvl>
+    <w:lvl w:ilvl="2" w:tplc="10090005" w:tentative="1">
+      <w:start w:val="1"/>
+      <w:numFmt w:val="bullet"/>
+      <w:lvlText w:val=""/>
+      <w:lvlJc w:val="left"/>
+      <w:pPr>
+        <w:ind w:left="2160" w:hanging="360"/>
+      </w:pPr>
+      <w:rPr>
+        <w:rFonts w:ascii="Wingdings" w:hAnsi="Wingdings" w:hint="default"/>
+      </w:rPr>
+    </w:lvl>
+    <w:lvl w:ilvl="3" w:tplc="10090001" w:tentative="1">
+      <w:start w:val="1"/>
+      <w:numFmt w:val="bullet"/>
+      <w:lvlText w:val=""/>
+      <w:lvlJc w:val="left"/>
+      <w:pPr>
+        <w:ind w:left="2880" w:hanging="360"/>
+      </w:pPr>
+      <w:rPr>
+        <w:rFonts w:ascii="Symbol" w:hAnsi="Symbol" w:hint="default"/>
+      </w:rPr>
+    </w:lvl>
+    <w:lvl w:ilvl="4" w:tplc="10090003" w:tentative="1">
+      <w:start w:val="1"/>
+      <w:numFmt w:val="bullet"/>
+      <w:lvlText w:val="o"/>
+      <w:lvlJc w:val="left"/>
+      <w:pPr>
+        <w:ind w:left="3600" w:hanging="360"/>
+      </w:pPr>
+      <w:rPr>
+        <w:rFonts w:ascii="Courier New" w:hAnsi="Courier New" w:cs="Courier New" w:hint="default"/>
+      </w:rPr>
+    </w:lvl>
+    <w:lvl w:ilvl="5" w:tplc="10090005" w:tentative="1">
+      <w:start w:val="1"/>
+      <w:numFmt w:val="bullet"/>
+      <w:lvlText w:val=""/>
+      <w:lvlJc w:val="left"/>
+      <w:pPr>
+        <w:ind w:left="4320" w:hanging="360"/>
+      </w:pPr>
+      <w:rPr>
+        <w:rFonts w:ascii="Wingdings" w:hAnsi="Wingdings" w:hint="default"/>
+      </w:rPr>
+    </w:lvl>
+    <w:lvl w:ilvl="6" w:tplc="10090001" w:tentative="1">
+      <w:start w:val="1"/>
+      <w:numFmt w:val="bullet"/>
+      <w:lvlText w:val=""/>
+      <w:lvlJc w:val="left"/>
+      <w:pPr>
+        <w:ind w:left="5040" w:hanging="360"/>
+      </w:pPr>
+      <w:rPr>
+        <w:rFonts w:ascii="Symbol" w:hAnsi="Symbol" w:hint="default"/>
+      </w:rPr>
+    </w:lvl>
+    <w:lvl w:ilvl="7" w:tplc="10090003" w:tentative="1">
+      <w:start w:val="1"/>
+      <w:numFmt w:val="bullet"/>
+      <w:lvlText w:val="o"/>
+      <w:lvlJc w:val="left"/>
+      <w:pPr>
+        <w:ind w:left="5760" w:hanging="360"/>
+      </w:pPr>
+      <w:rPr>
+        <w:rFonts w:ascii="Courier New" w:hAnsi="Courier New" w:cs="Courier New" w:hint="default"/>
+      </w:rPr>
+    </w:lvl>
+    <w:lvl w:ilvl="8" w:tplc="10090005" w:tentative="1">
+      <w:start w:val="1"/>
+      <w:numFmt w:val="bullet"/>
+      <w:lvlText w:val=""/>
+      <w:lvlJc w:val="left"/>
+      <w:pPr>
+        <w:ind w:left="6480" w:hanging="360"/>
+      </w:pPr>
+      <w:rPr>
+        <w:rFonts w:ascii="Wingdings" w:hAnsi="Wingdings" w:hint="default"/>
+      </w:rPr>
+    </w:lvl>
+  </w:abstractNum>
+  <w:abstractNum w:abstractNumId="4" w15:restartNumberingAfterBreak="0">
+    <w:nsid w:val="19A162AD"/>
+    <w:multiLevelType w:val="hybridMultilevel"/>
+    <w:tmpl w:val="AA66A1B2"/>
+    <w:lvl w:ilvl="0" w:tplc="962A52A6">
+      <w:start w:val="1"/>
+      <w:numFmt w:val="bullet"/>
+      <w:lvlText w:val=""/>
+      <w:lvlJc w:val="left"/>
+      <w:pPr>
+        <w:ind w:left="720" w:hanging="360"/>
+      </w:pPr>
+      <w:rPr>
+        <w:rFonts w:ascii="Symbol" w:hAnsi="Symbol" w:hint="default"/>
+      </w:rPr>
+    </w:lvl>
+    <w:lvl w:ilvl="1" w:tplc="10090003" w:tentative="1">
+      <w:start w:val="1"/>
+      <w:numFmt w:val="bullet"/>
+      <w:lvlText w:val="o"/>
+      <w:lvlJc w:val="left"/>
+      <w:pPr>
+        <w:ind w:left="1440" w:hanging="360"/>
+      </w:pPr>
+      <w:rPr>
+        <w:rFonts w:ascii="Courier New" w:hAnsi="Courier New" w:cs="Courier New" w:hint="default"/>
+      </w:rPr>
+    </w:lvl>
+    <w:lvl w:ilvl="2" w:tplc="10090005" w:tentative="1">
+      <w:start w:val="1"/>
+      <w:numFmt w:val="bullet"/>
+      <w:lvlText w:val=""/>
+      <w:lvlJc w:val="left"/>
+      <w:pPr>
+        <w:ind w:left="2160" w:hanging="360"/>
+      </w:pPr>
+      <w:rPr>
+        <w:rFonts w:ascii="Wingdings" w:hAnsi="Wingdings" w:hint="default"/>
+      </w:rPr>
+    </w:lvl>
+    <w:lvl w:ilvl="3" w:tplc="10090001" w:tentative="1">
+      <w:start w:val="1"/>
+      <w:numFmt w:val="bullet"/>
+      <w:lvlText w:val=""/>
+      <w:lvlJc w:val="left"/>
+      <w:pPr>
+        <w:ind w:left="2880" w:hanging="360"/>
+      </w:pPr>
+      <w:rPr>
+        <w:rFonts w:ascii="Symbol" w:hAnsi="Symbol" w:hint="default"/>
+      </w:rPr>
+    </w:lvl>
+    <w:lvl w:ilvl="4" w:tplc="10090003" w:tentative="1">
+      <w:start w:val="1"/>
+      <w:numFmt w:val="bullet"/>
+      <w:lvlText w:val="o"/>
+      <w:lvlJc w:val="left"/>
+      <w:pPr>
+        <w:ind w:left="3600" w:hanging="360"/>
+      </w:pPr>
+      <w:rPr>
+        <w:rFonts w:ascii="Courier New" w:hAnsi="Courier New" w:cs="Courier New" w:hint="default"/>
+      </w:rPr>
+    </w:lvl>
+    <w:lvl w:ilvl="5" w:tplc="10090005" w:tentative="1">
+      <w:start w:val="1"/>
+      <w:numFmt w:val="bullet"/>
+      <w:lvlText w:val=""/>
+      <w:lvlJc w:val="left"/>
+      <w:pPr>
+        <w:ind w:left="4320" w:hanging="360"/>
+      </w:pPr>
+      <w:rPr>
+        <w:rFonts w:ascii="Wingdings" w:hAnsi="Wingdings" w:hint="default"/>
+      </w:rPr>
+    </w:lvl>
+    <w:lvl w:ilvl="6" w:tplc="10090001" w:tentative="1">
+      <w:start w:val="1"/>
+      <w:numFmt w:val="bullet"/>
+      <w:lvlText w:val=""/>
+      <w:lvlJc w:val="left"/>
+      <w:pPr>
+        <w:ind w:left="5040" w:hanging="360"/>
+      </w:pPr>
+      <w:rPr>
+        <w:rFonts w:ascii="Symbol" w:hAnsi="Symbol" w:hint="default"/>
+      </w:rPr>
+    </w:lvl>
+    <w:lvl w:ilvl="7" w:tplc="10090003" w:tentative="1">
+      <w:start w:val="1"/>
+      <w:numFmt w:val="bullet"/>
+      <w:lvlText w:val="o"/>
+      <w:lvlJc w:val="left"/>
+      <w:pPr>
+        <w:ind w:left="5760" w:hanging="360"/>
+      </w:pPr>
+      <w:rPr>
+        <w:rFonts w:ascii="Courier New" w:hAnsi="Courier New" w:cs="Courier New" w:hint="default"/>
+      </w:rPr>
+    </w:lvl>
+    <w:lvl w:ilvl="8" w:tplc="10090005" w:tentative="1">
+      <w:start w:val="1"/>
+      <w:numFmt w:val="bullet"/>
+      <w:lvlText w:val=""/>
+      <w:lvlJc w:val="left"/>
+      <w:pPr>
+        <w:ind w:left="6480" w:hanging="360"/>
+      </w:pPr>
+      <w:rPr>
+        <w:rFonts w:ascii="Wingdings" w:hAnsi="Wingdings" w:hint="default"/>
+      </w:rPr>
+    </w:lvl>
+  </w:abstractNum>
+  <w:abstractNum w:abstractNumId="5" w15:restartNumberingAfterBreak="0">
+    <w:nsid w:val="235831E6"/>
+    <w:multiLevelType w:val="hybridMultilevel"/>
+    <w:tmpl w:val="E90AE2B0"/>
+    <w:lvl w:ilvl="0" w:tplc="962A52A6">
+      <w:start w:val="1"/>
+      <w:numFmt w:val="bullet"/>
+      <w:lvlText w:val=""/>
+      <w:lvlJc w:val="left"/>
+      <w:pPr>
+        <w:ind w:left="720" w:hanging="360"/>
+      </w:pPr>
+      <w:rPr>
+        <w:rFonts w:ascii="Symbol" w:hAnsi="Symbol" w:hint="default"/>
+      </w:rPr>
+    </w:lvl>
+    <w:lvl w:ilvl="1" w:tplc="10090003" w:tentative="1">
+      <w:start w:val="1"/>
+      <w:numFmt w:val="bullet"/>
+      <w:lvlText w:val="o"/>
+      <w:lvlJc w:val="left"/>
+      <w:pPr>
+        <w:ind w:left="1440" w:hanging="360"/>
+      </w:pPr>
+      <w:rPr>
+        <w:rFonts w:ascii="Courier New" w:hAnsi="Courier New" w:cs="Courier New" w:hint="default"/>
+      </w:rPr>
+    </w:lvl>
+    <w:lvl w:ilvl="2" w:tplc="10090005" w:tentative="1">
+      <w:start w:val="1"/>
+      <w:numFmt w:val="bullet"/>
+      <w:lvlText w:val=""/>
+      <w:lvlJc w:val="left"/>
+      <w:pPr>
+        <w:ind w:left="2160" w:hanging="360"/>
+      </w:pPr>
+      <w:rPr>
+        <w:rFonts w:ascii="Wingdings" w:hAnsi="Wingdings" w:hint="default"/>
+      </w:rPr>
+    </w:lvl>
+    <w:lvl w:ilvl="3" w:tplc="10090001" w:tentative="1">
+      <w:start w:val="1"/>
+      <w:numFmt w:val="bullet"/>
+      <w:lvlText w:val=""/>
+      <w:lvlJc w:val="left"/>
+      <w:pPr>
+        <w:ind w:left="2880" w:hanging="360"/>
+      </w:pPr>
+      <w:rPr>
+        <w:rFonts w:ascii="Symbol" w:hAnsi="Symbol" w:hint="default"/>
+      </w:rPr>
+    </w:lvl>
+    <w:lvl w:ilvl="4" w:tplc="10090003" w:tentative="1">
+      <w:start w:val="1"/>
+      <w:numFmt w:val="bullet"/>
+      <w:lvlText w:val="o"/>
+      <w:lvlJc w:val="left"/>
+      <w:pPr>
+        <w:ind w:left="3600" w:hanging="360"/>
+      </w:pPr>
+      <w:rPr>
+        <w:rFonts w:ascii="Courier New" w:hAnsi="Courier New" w:cs="Courier New" w:hint="default"/>
+      </w:rPr>
+    </w:lvl>
+    <w:lvl w:ilvl="5" w:tplc="10090005" w:tentative="1">
+      <w:start w:val="1"/>
+      <w:numFmt w:val="bullet"/>
+      <w:lvlText w:val=""/>
+      <w:lvlJc w:val="left"/>
+      <w:pPr>
+        <w:ind w:left="4320" w:hanging="360"/>
+      </w:pPr>
+      <w:rPr>
+        <w:rFonts w:ascii="Wingdings" w:hAnsi="Wingdings" w:hint="default"/>
+      </w:rPr>
+    </w:lvl>
+    <w:lvl w:ilvl="6" w:tplc="10090001" w:tentative="1">
+      <w:start w:val="1"/>
+      <w:numFmt w:val="bullet"/>
+      <w:lvlText w:val=""/>
+      <w:lvlJc w:val="left"/>
+      <w:pPr>
+        <w:ind w:left="5040" w:hanging="360"/>
+      </w:pPr>
+      <w:rPr>
+        <w:rFonts w:ascii="Symbol" w:hAnsi="Symbol" w:hint="default"/>
+      </w:rPr>
+    </w:lvl>
+    <w:lvl w:ilvl="7" w:tplc="10090003" w:tentative="1">
+      <w:start w:val="1"/>
+      <w:numFmt w:val="bullet"/>
+      <w:lvlText w:val="o"/>
+      <w:lvlJc w:val="left"/>
+      <w:pPr>
+        <w:ind w:left="5760" w:hanging="360"/>
+      </w:pPr>
+      <w:rPr>
+        <w:rFonts w:ascii="Courier New" w:hAnsi="Courier New" w:cs="Courier New" w:hint="default"/>
+      </w:rPr>
+    </w:lvl>
+    <w:lvl w:ilvl="8" w:tplc="10090005" w:tentative="1">
+      <w:start w:val="1"/>
+      <w:numFmt w:val="bullet"/>
+      <w:lvlText w:val=""/>
+      <w:lvlJc w:val="left"/>
+      <w:pPr>
+        <w:ind w:left="6480" w:hanging="360"/>
+      </w:pPr>
+      <w:rPr>
+        <w:rFonts w:ascii="Wingdings" w:hAnsi="Wingdings" w:hint="default"/>
+      </w:rPr>
+    </w:lvl>
+  </w:abstractNum>
+  <w:abstractNum w:abstractNumId="6" w15:restartNumberingAfterBreak="0">
+    <w:nsid w:val="25A5569E"/>
+    <w:multiLevelType w:val="hybridMultilevel"/>
+    <w:tmpl w:val="47004B7E"/>
+    <w:lvl w:ilvl="0" w:tplc="962A52A6">
+      <w:start w:val="1"/>
+      <w:numFmt w:val="bullet"/>
+      <w:lvlText w:val=""/>
+      <w:lvlJc w:val="left"/>
+      <w:pPr>
+        <w:ind w:left="720" w:hanging="360"/>
+      </w:pPr>
+      <w:rPr>
+        <w:rFonts w:ascii="Symbol" w:hAnsi="Symbol" w:hint="default"/>
+      </w:rPr>
+    </w:lvl>
+    <w:lvl w:ilvl="1" w:tplc="10090003">
+      <w:start w:val="1"/>
+      <w:numFmt w:val="bullet"/>
+      <w:lvlText w:val="o"/>
+      <w:lvlJc w:val="left"/>
+      <w:pPr>
+        <w:ind w:left="1440" w:hanging="360"/>
+      </w:pPr>
+      <w:rPr>
+        <w:rFonts w:ascii="Courier New" w:hAnsi="Courier New" w:cs="Courier New" w:hint="default"/>
+      </w:rPr>
+    </w:lvl>
+    <w:lvl w:ilvl="2" w:tplc="10090005">
+      <w:start w:val="1"/>
+      <w:numFmt w:val="bullet"/>
+      <w:lvlText w:val=""/>
+      <w:lvlJc w:val="left"/>
+      <w:pPr>
+        <w:ind w:left="2160" w:hanging="360"/>
+      </w:pPr>
+      <w:rPr>
+        <w:rFonts w:ascii="Wingdings" w:hAnsi="Wingdings" w:hint="default"/>
+      </w:rPr>
+    </w:lvl>
+    <w:lvl w:ilvl="3" w:tplc="10090001" w:tentative="1">
+      <w:start w:val="1"/>
+      <w:numFmt w:val="bullet"/>
+      <w:lvlText w:val=""/>
+      <w:lvlJc w:val="left"/>
+      <w:pPr>
+        <w:ind w:left="2880" w:hanging="360"/>
+      </w:pPr>
+      <w:rPr>
+        <w:rFonts w:ascii="Symbol" w:hAnsi="Symbol" w:hint="default"/>
+      </w:rPr>
+    </w:lvl>
+    <w:lvl w:ilvl="4" w:tplc="10090003" w:tentative="1">
+      <w:start w:val="1"/>
+      <w:numFmt w:val="bullet"/>
+      <w:lvlText w:val="o"/>
+      <w:lvlJc w:val="left"/>
+      <w:pPr>
+        <w:ind w:left="3600" w:hanging="360"/>
+      </w:pPr>
+      <w:rPr>
+        <w:rFonts w:ascii="Courier New" w:hAnsi="Courier New" w:cs="Courier New" w:hint="default"/>
+      </w:rPr>
+    </w:lvl>
+    <w:lvl w:ilvl="5" w:tplc="10090005" w:tentative="1">
+      <w:start w:val="1"/>
+      <w:numFmt w:val="bullet"/>
+      <w:lvlText w:val=""/>
+      <w:lvlJc w:val="left"/>
+      <w:pPr>
+        <w:ind w:left="4320" w:hanging="360"/>
+      </w:pPr>
+      <w:rPr>
+        <w:rFonts w:ascii="Wingdings" w:hAnsi="Wingdings" w:hint="default"/>
+      </w:rPr>
+    </w:lvl>
+    <w:lvl w:ilvl="6" w:tplc="10090001" w:tentative="1">
+      <w:start w:val="1"/>
+      <w:numFmt w:val="bullet"/>
+      <w:lvlText w:val=""/>
+      <w:lvlJc w:val="left"/>
+      <w:pPr>
+        <w:ind w:left="5040" w:hanging="360"/>
+      </w:pPr>
+      <w:rPr>
+        <w:rFonts w:ascii="Symbol" w:hAnsi="Symbol" w:hint="default"/>
+      </w:rPr>
+    </w:lvl>
+    <w:lvl w:ilvl="7" w:tplc="10090003" w:tentative="1">
+      <w:start w:val="1"/>
+      <w:numFmt w:val="bullet"/>
+      <w:lvlText w:val="o"/>
+      <w:lvlJc w:val="left"/>
+      <w:pPr>
+        <w:ind w:left="5760" w:hanging="360"/>
+      </w:pPr>
+      <w:rPr>
+        <w:rFonts w:ascii="Courier New" w:hAnsi="Courier New" w:cs="Courier New" w:hint="default"/>
+      </w:rPr>
+    </w:lvl>
+    <w:lvl w:ilvl="8" w:tplc="10090005" w:tentative="1">
+      <w:start w:val="1"/>
+      <w:numFmt w:val="bullet"/>
+      <w:lvlText w:val=""/>
+      <w:lvlJc w:val="left"/>
+      <w:pPr>
+        <w:ind w:left="6480" w:hanging="360"/>
+      </w:pPr>
+      <w:rPr>
+        <w:rFonts w:ascii="Wingdings" w:hAnsi="Wingdings" w:hint="default"/>
+      </w:rPr>
+    </w:lvl>
+  </w:abstractNum>
+  <w:abstractNum w:abstractNumId="7" w15:restartNumberingAfterBreak="0">
+    <w:nsid w:val="26617EFB"/>
+    <w:multiLevelType w:val="hybridMultilevel"/>
+    <w:tmpl w:val="9418DB2C"/>
+    <w:lvl w:ilvl="0" w:tplc="962A52A6">
+      <w:start w:val="1"/>
+      <w:numFmt w:val="bullet"/>
+      <w:lvlText w:val=""/>
+      <w:lvlJc w:val="left"/>
+      <w:pPr>
+        <w:ind w:left="720" w:hanging="360"/>
+      </w:pPr>
+      <w:rPr>
+        <w:rFonts w:ascii="Symbol" w:hAnsi="Symbol" w:hint="default"/>
+      </w:rPr>
+    </w:lvl>
+    <w:lvl w:ilvl="1" w:tplc="10090003">
+      <w:start w:val="1"/>
+      <w:numFmt w:val="bullet"/>
+      <w:lvlText w:val="o"/>
+      <w:lvlJc w:val="left"/>
+      <w:pPr>
+        <w:ind w:left="1440" w:hanging="360"/>
+      </w:pPr>
+      <w:rPr>
+        <w:rFonts w:ascii="Courier New" w:hAnsi="Courier New" w:cs="Courier New" w:hint="default"/>
+      </w:rPr>
+    </w:lvl>
+    <w:lvl w:ilvl="2" w:tplc="10090005" w:tentative="1">
+      <w:start w:val="1"/>
+      <w:numFmt w:val="bullet"/>
+      <w:lvlText w:val=""/>
+      <w:lvlJc w:val="left"/>
+      <w:pPr>
+        <w:ind w:left="2160" w:hanging="360"/>
+      </w:pPr>
+      <w:rPr>
+        <w:rFonts w:ascii="Wingdings" w:hAnsi="Wingdings" w:hint="default"/>
+      </w:rPr>
+    </w:lvl>
+    <w:lvl w:ilvl="3" w:tplc="10090001" w:tentative="1">
+      <w:start w:val="1"/>
+      <w:numFmt w:val="bullet"/>
+      <w:lvlText w:val=""/>
+      <w:lvlJc w:val="left"/>
+      <w:pPr>
+        <w:ind w:left="2880" w:hanging="360"/>
+      </w:pPr>
+      <w:rPr>
+        <w:rFonts w:ascii="Symbol" w:hAnsi="Symbol" w:hint="default"/>
+      </w:rPr>
+    </w:lvl>
+    <w:lvl w:ilvl="4" w:tplc="10090003" w:tentative="1">
+      <w:start w:val="1"/>
+      <w:numFmt w:val="bullet"/>
+      <w:lvlText w:val="o"/>
+      <w:lvlJc w:val="left"/>
+      <w:pPr>
+        <w:ind w:left="3600" w:hanging="360"/>
+      </w:pPr>
+      <w:rPr>
+        <w:rFonts w:ascii="Courier New" w:hAnsi="Courier New" w:cs="Courier New" w:hint="default"/>
+      </w:rPr>
+    </w:lvl>
+    <w:lvl w:ilvl="5" w:tplc="10090005" w:tentative="1">
+      <w:start w:val="1"/>
+      <w:numFmt w:val="bullet"/>
+      <w:lvlText w:val=""/>
+      <w:lvlJc w:val="left"/>
+      <w:pPr>
+        <w:ind w:left="4320" w:hanging="360"/>
+      </w:pPr>
+      <w:rPr>
+        <w:rFonts w:ascii="Wingdings" w:hAnsi="Wingdings" w:hint="default"/>
+      </w:rPr>
+    </w:lvl>
+    <w:lvl w:ilvl="6" w:tplc="10090001" w:tentative="1">
+      <w:start w:val="1"/>
+      <w:numFmt w:val="bullet"/>
+      <w:lvlText w:val=""/>
+      <w:lvlJc w:val="left"/>
+      <w:pPr>
+        <w:ind w:left="5040" w:hanging="360"/>
+      </w:pPr>
+      <w:rPr>
+        <w:rFonts w:ascii="Symbol" w:hAnsi="Symbol" w:hint="default"/>
+      </w:rPr>
+    </w:lvl>
+    <w:lvl w:ilvl="7" w:tplc="10090003" w:tentative="1">
+      <w:start w:val="1"/>
+      <w:numFmt w:val="bullet"/>
+      <w:lvlText w:val="o"/>
+      <w:lvlJc w:val="left"/>
+      <w:pPr>
+        <w:ind w:left="5760" w:hanging="360"/>
+      </w:pPr>
+      <w:rPr>
+        <w:rFonts w:ascii="Courier New" w:hAnsi="Courier New" w:cs="Courier New" w:hint="default"/>
+      </w:rPr>
+    </w:lvl>
+    <w:lvl w:ilvl="8" w:tplc="10090005" w:tentative="1">
+      <w:start w:val="1"/>
+      <w:numFmt w:val="bullet"/>
+      <w:lvlText w:val=""/>
+      <w:lvlJc w:val="left"/>
+      <w:pPr>
+        <w:ind w:left="6480" w:hanging="360"/>
+      </w:pPr>
+      <w:rPr>
+        <w:rFonts w:ascii="Wingdings" w:hAnsi="Wingdings" w:hint="default"/>
+      </w:rPr>
+    </w:lvl>
+  </w:abstractNum>
+  <w:abstractNum w:abstractNumId="8" w15:restartNumberingAfterBreak="0">
+    <w:nsid w:val="3D6F09F0"/>
+    <w:multiLevelType w:val="hybridMultilevel"/>
+    <w:tmpl w:val="D80A77E0"/>
+    <w:lvl w:ilvl="0" w:tplc="962A52A6">
+      <w:start w:val="1"/>
+      <w:numFmt w:val="bullet"/>
+      <w:lvlText w:val=""/>
+      <w:lvlJc w:val="left"/>
+      <w:pPr>
+        <w:ind w:left="720" w:hanging="360"/>
+      </w:pPr>
+      <w:rPr>
+        <w:rFonts w:ascii="Symbol" w:hAnsi="Symbol" w:hint="default"/>
+      </w:rPr>
+    </w:lvl>
+    <w:lvl w:ilvl="1" w:tplc="10090003" w:tentative="1">
+      <w:start w:val="1"/>
+      <w:numFmt w:val="bullet"/>
+      <w:lvlText w:val="o"/>
+      <w:lvlJc w:val="left"/>
+      <w:pPr>
+        <w:ind w:left="1440" w:hanging="360"/>
+      </w:pPr>
+      <w:rPr>
+        <w:rFonts w:ascii="Courier New" w:hAnsi="Courier New" w:cs="Courier New" w:hint="default"/>
+      </w:rPr>
+    </w:lvl>
+    <w:lvl w:ilvl="2" w:tplc="10090005" w:tentative="1">
+      <w:start w:val="1"/>
+      <w:numFmt w:val="bullet"/>
+      <w:lvlText w:val=""/>
+      <w:lvlJc w:val="left"/>
+      <w:pPr>
+        <w:ind w:left="2160" w:hanging="360"/>
+      </w:pPr>
+      <w:rPr>
+        <w:rFonts w:ascii="Wingdings" w:hAnsi="Wingdings" w:hint="default"/>
+      </w:rPr>
+    </w:lvl>
+    <w:lvl w:ilvl="3" w:tplc="10090001" w:tentative="1">
+      <w:start w:val="1"/>
+      <w:numFmt w:val="bullet"/>
+      <w:lvlText w:val=""/>
+      <w:lvlJc w:val="left"/>
+      <w:pPr>
+        <w:ind w:left="2880" w:hanging="360"/>
+      </w:pPr>
+      <w:rPr>
+        <w:rFonts w:ascii="Symbol" w:hAnsi="Symbol" w:hint="default"/>
+      </w:rPr>
+    </w:lvl>
+    <w:lvl w:ilvl="4" w:tplc="10090003" w:tentative="1">
+      <w:start w:val="1"/>
+      <w:numFmt w:val="bullet"/>
+      <w:lvlText w:val="o"/>
+      <w:lvlJc w:val="left"/>
+      <w:pPr>
+        <w:ind w:left="3600" w:hanging="360"/>
+      </w:pPr>
+      <w:rPr>
+        <w:rFonts w:ascii="Courier New" w:hAnsi="Courier New" w:cs="Courier New" w:hint="default"/>
+      </w:rPr>
+    </w:lvl>
+    <w:lvl w:ilvl="5" w:tplc="10090005" w:tentative="1">
+      <w:start w:val="1"/>
+      <w:numFmt w:val="bullet"/>
+      <w:lvlText w:val=""/>
+      <w:lvlJc w:val="left"/>
+      <w:pPr>
+        <w:ind w:left="4320" w:hanging="360"/>
+      </w:pPr>
+      <w:rPr>
+        <w:rFonts w:ascii="Wingdings" w:hAnsi="Wingdings" w:hint="default"/>
+      </w:rPr>
+    </w:lvl>
+    <w:lvl w:ilvl="6" w:tplc="10090001" w:tentative="1">
+      <w:start w:val="1"/>
+      <w:numFmt w:val="bullet"/>
+      <w:lvlText w:val=""/>
+      <w:lvlJc w:val="left"/>
+      <w:pPr>
+        <w:ind w:left="5040" w:hanging="360"/>
+      </w:pPr>
+      <w:rPr>
+        <w:rFonts w:ascii="Symbol" w:hAnsi="Symbol" w:hint="default"/>
+      </w:rPr>
+    </w:lvl>
+    <w:lvl w:ilvl="7" w:tplc="10090003" w:tentative="1">
+      <w:start w:val="1"/>
+      <w:numFmt w:val="bullet"/>
+      <w:lvlText w:val="o"/>
+      <w:lvlJc w:val="left"/>
+      <w:pPr>
+        <w:ind w:left="5760" w:hanging="360"/>
+      </w:pPr>
+      <w:rPr>
+        <w:rFonts w:ascii="Courier New" w:hAnsi="Courier New" w:cs="Courier New" w:hint="default"/>
+      </w:rPr>
+    </w:lvl>
+    <w:lvl w:ilvl="8" w:tplc="10090005" w:tentative="1">
+      <w:start w:val="1"/>
+      <w:numFmt w:val="bullet"/>
+      <w:lvlText w:val=""/>
+      <w:lvlJc w:val="left"/>
+      <w:pPr>
+        <w:ind w:left="6480" w:hanging="360"/>
+      </w:pPr>
+      <w:rPr>
+        <w:rFonts w:ascii="Wingdings" w:hAnsi="Wingdings" w:hint="default"/>
+      </w:rPr>
+    </w:lvl>
+  </w:abstractNum>
+  <w:abstractNum w:abstractNumId="9" w15:restartNumberingAfterBreak="0">
+    <w:nsid w:val="4A1D736B"/>
+    <w:multiLevelType w:val="hybridMultilevel"/>
+    <w:tmpl w:val="517C5AAC"/>
+    <w:lvl w:ilvl="0" w:tplc="1009000F">
+      <w:start w:val="1"/>
+      <w:numFmt w:val="decimal"/>
+      <w:lvlText w:val="%1."/>
+      <w:lvlJc w:val="left"/>
+      <w:pPr>
+        <w:ind w:left="720" w:hanging="360"/>
+      </w:pPr>
+      <w:rPr>
+        <w:rFonts w:hint="default"/>
+      </w:rPr>
+    </w:lvl>
+    <w:lvl w:ilvl="1" w:tplc="10090003" w:tentative="1">
+      <w:start w:val="1"/>
+      <w:numFmt w:val="bullet"/>
+      <w:lvlText w:val="o"/>
+      <w:lvlJc w:val="left"/>
+      <w:pPr>
+        <w:ind w:left="1440" w:hanging="360"/>
+      </w:pPr>
+      <w:rPr>
+        <w:rFonts w:ascii="Courier New" w:hAnsi="Courier New" w:cs="Courier New" w:hint="default"/>
+      </w:rPr>
+    </w:lvl>
+    <w:lvl w:ilvl="2" w:tplc="10090005" w:tentative="1">
+      <w:start w:val="1"/>
+      <w:numFmt w:val="bullet"/>
+      <w:lvlText w:val=""/>
+      <w:lvlJc w:val="left"/>
+      <w:pPr>
+        <w:ind w:left="2160" w:hanging="360"/>
+      </w:pPr>
+      <w:rPr>
+        <w:rFonts w:ascii="Wingdings" w:hAnsi="Wingdings" w:hint="default"/>
+      </w:rPr>
+    </w:lvl>
+    <w:lvl w:ilvl="3" w:tplc="10090001" w:tentative="1">
+      <w:start w:val="1"/>
+      <w:numFmt w:val="bullet"/>
+      <w:lvlText w:val=""/>
+      <w:lvlJc w:val="left"/>
+      <w:pPr>
+        <w:ind w:left="2880" w:hanging="360"/>
+      </w:pPr>
+      <w:rPr>
+        <w:rFonts w:ascii="Symbol" w:hAnsi="Symbol" w:hint="default"/>
+      </w:rPr>
+    </w:lvl>
+    <w:lvl w:ilvl="4" w:tplc="10090003" w:tentative="1">
+      <w:start w:val="1"/>
+      <w:numFmt w:val="bullet"/>
+      <w:lvlText w:val="o"/>
+      <w:lvlJc w:val="left"/>
+      <w:pPr>
+        <w:ind w:left="3600" w:hanging="360"/>
+      </w:pPr>
+      <w:rPr>
+        <w:rFonts w:ascii="Courier New" w:hAnsi="Courier New" w:cs="Courier New" w:hint="default"/>
+      </w:rPr>
+    </w:lvl>
+    <w:lvl w:ilvl="5" w:tplc="10090005" w:tentative="1">
+      <w:start w:val="1"/>
+      <w:numFmt w:val="bullet"/>
+      <w:lvlText w:val=""/>
+      <w:lvlJc w:val="left"/>
+      <w:pPr>
+        <w:ind w:left="4320" w:hanging="360"/>
+      </w:pPr>
+      <w:rPr>
+        <w:rFonts w:ascii="Wingdings" w:hAnsi="Wingdings" w:hint="default"/>
+      </w:rPr>
+    </w:lvl>
+    <w:lvl w:ilvl="6" w:tplc="10090001" w:tentative="1">
+      <w:start w:val="1"/>
+      <w:numFmt w:val="bullet"/>
+      <w:lvlText w:val=""/>
+      <w:lvlJc w:val="left"/>
+      <w:pPr>
+        <w:ind w:left="5040" w:hanging="360"/>
+      </w:pPr>
+      <w:rPr>
+        <w:rFonts w:ascii="Symbol" w:hAnsi="Symbol" w:hint="default"/>
+      </w:rPr>
+    </w:lvl>
+    <w:lvl w:ilvl="7" w:tplc="10090003" w:tentative="1">
+      <w:start w:val="1"/>
+      <w:numFmt w:val="bullet"/>
+      <w:lvlText w:val="o"/>
+      <w:lvlJc w:val="left"/>
+      <w:pPr>
+        <w:ind w:left="5760" w:hanging="360"/>
+      </w:pPr>
+      <w:rPr>
+        <w:rFonts w:ascii="Courier New" w:hAnsi="Courier New" w:cs="Courier New" w:hint="default"/>
+      </w:rPr>
+    </w:lvl>
+    <w:lvl w:ilvl="8" w:tplc="10090005" w:tentative="1">
+      <w:start w:val="1"/>
+      <w:numFmt w:val="bullet"/>
+      <w:lvlText w:val=""/>
+      <w:lvlJc w:val="left"/>
+      <w:pPr>
+        <w:ind w:left="6480" w:hanging="360"/>
+      </w:pPr>
+      <w:rPr>
+        <w:rFonts w:ascii="Wingdings" w:hAnsi="Wingdings" w:hint="default"/>
+      </w:rPr>
+    </w:lvl>
+  </w:abstractNum>
+  <w:abstractNum w:abstractNumId="10" w15:restartNumberingAfterBreak="0">
+    <w:nsid w:val="4B5C4854"/>
+    <w:multiLevelType w:val="hybridMultilevel"/>
+    <w:tmpl w:val="19F2B7FE"/>
+    <w:lvl w:ilvl="0" w:tplc="962A52A6">
+      <w:start w:val="1"/>
+      <w:numFmt w:val="bullet"/>
+      <w:lvlText w:val=""/>
+      <w:lvlJc w:val="left"/>
+      <w:pPr>
+        <w:ind w:left="720" w:hanging="360"/>
+      </w:pPr>
+      <w:rPr>
+        <w:rFonts w:ascii="Symbol" w:hAnsi="Symbol" w:hint="default"/>
+      </w:rPr>
+    </w:lvl>
+    <w:lvl w:ilvl="1" w:tplc="10090003">
+      <w:start w:val="1"/>
+      <w:numFmt w:val="bullet"/>
+      <w:lvlText w:val="o"/>
+      <w:lvlJc w:val="left"/>
+      <w:pPr>
+        <w:ind w:left="1440" w:hanging="360"/>
+      </w:pPr>
+      <w:rPr>
+        <w:rFonts w:ascii="Courier New" w:hAnsi="Courier New" w:cs="Courier New" w:hint="default"/>
+      </w:rPr>
+    </w:lvl>
+    <w:lvl w:ilvl="2" w:tplc="10090005" w:tentative="1">
+      <w:start w:val="1"/>
+      <w:numFmt w:val="bullet"/>
+      <w:lvlText w:val=""/>
+      <w:lvlJc w:val="left"/>
+      <w:pPr>
+        <w:ind w:left="2160" w:hanging="360"/>
+      </w:pPr>
+      <w:rPr>
+        <w:rFonts w:ascii="Wingdings" w:hAnsi="Wingdings" w:hint="default"/>
+      </w:rPr>
+    </w:lvl>
+    <w:lvl w:ilvl="3" w:tplc="10090001" w:tentative="1">
+      <w:start w:val="1"/>
+      <w:numFmt w:val="bullet"/>
+      <w:lvlText w:val=""/>
+      <w:lvlJc w:val="left"/>
+      <w:pPr>
+        <w:ind w:left="2880" w:hanging="360"/>
+      </w:pPr>
+      <w:rPr>
+        <w:rFonts w:ascii="Symbol" w:hAnsi="Symbol" w:hint="default"/>
+      </w:rPr>
+    </w:lvl>
+    <w:lvl w:ilvl="4" w:tplc="10090003" w:tentative="1">
+      <w:start w:val="1"/>
+      <w:numFmt w:val="bullet"/>
+      <w:lvlText w:val="o"/>
+      <w:lvlJc w:val="left"/>
+      <w:pPr>
+        <w:ind w:left="3600" w:hanging="360"/>
+      </w:pPr>
+      <w:rPr>
+        <w:rFonts w:ascii="Courier New" w:hAnsi="Courier New" w:cs="Courier New" w:hint="default"/>
+      </w:rPr>
+    </w:lvl>
+    <w:lvl w:ilvl="5" w:tplc="10090005" w:tentative="1">
+      <w:start w:val="1"/>
+      <w:numFmt w:val="bullet"/>
+      <w:lvlText w:val=""/>
+      <w:lvlJc w:val="left"/>
+      <w:pPr>
+        <w:ind w:left="4320" w:hanging="360"/>
+      </w:pPr>
+      <w:rPr>
+        <w:rFonts w:ascii="Wingdings" w:hAnsi="Wingdings" w:hint="default"/>
+      </w:rPr>
+    </w:lvl>
+    <w:lvl w:ilvl="6" w:tplc="10090001" w:tentative="1">
+      <w:start w:val="1"/>
+      <w:numFmt w:val="bullet"/>
+      <w:lvlText w:val=""/>
+      <w:lvlJc w:val="left"/>
+      <w:pPr>
+        <w:ind w:left="5040" w:hanging="360"/>
+      </w:pPr>
+      <w:rPr>
+        <w:rFonts w:ascii="Symbol" w:hAnsi="Symbol" w:hint="default"/>
+      </w:rPr>
+    </w:lvl>
+    <w:lvl w:ilvl="7" w:tplc="10090003" w:tentative="1">
+      <w:start w:val="1"/>
+      <w:numFmt w:val="bullet"/>
+      <w:lvlText w:val="o"/>
+      <w:lvlJc w:val="left"/>
+      <w:pPr>
+        <w:ind w:left="5760" w:hanging="360"/>
+      </w:pPr>
+      <w:rPr>
+        <w:rFonts w:ascii="Courier New" w:hAnsi="Courier New" w:cs="Courier New" w:hint="default"/>
+      </w:rPr>
+    </w:lvl>
+    <w:lvl w:ilvl="8" w:tplc="10090005" w:tentative="1">
+      <w:start w:val="1"/>
+      <w:numFmt w:val="bullet"/>
+      <w:lvlText w:val=""/>
+      <w:lvlJc w:val="left"/>
+      <w:pPr>
+        <w:ind w:left="6480" w:hanging="360"/>
+      </w:pPr>
+      <w:rPr>
+        <w:rFonts w:ascii="Wingdings" w:hAnsi="Wingdings" w:hint="default"/>
+      </w:rPr>
+    </w:lvl>
+  </w:abstractNum>
+  <w:abstractNum w:abstractNumId="11" w15:restartNumberingAfterBreak="0">
+    <w:nsid w:val="4D370C02"/>
+    <w:multiLevelType w:val="hybridMultilevel"/>
+    <w:tmpl w:val="C674EDD4"/>
+    <w:lvl w:ilvl="0" w:tplc="962A52A6">
+      <w:start w:val="1"/>
+      <w:numFmt w:val="bullet"/>
+      <w:lvlText w:val=""/>
+      <w:lvlJc w:val="left"/>
+      <w:pPr>
+        <w:ind w:left="720" w:hanging="360"/>
+      </w:pPr>
+      <w:rPr>
+        <w:rFonts w:ascii="Symbol" w:hAnsi="Symbol" w:hint="default"/>
+      </w:rPr>
+    </w:lvl>
+    <w:lvl w:ilvl="1" w:tplc="10090003">
+      <w:start w:val="1"/>
+      <w:numFmt w:val="bullet"/>
+      <w:lvlText w:val="o"/>
+      <w:lvlJc w:val="left"/>
+      <w:pPr>
+        <w:ind w:left="1440" w:hanging="360"/>
+      </w:pPr>
+      <w:rPr>
+        <w:rFonts w:ascii="Courier New" w:hAnsi="Courier New" w:cs="Courier New" w:hint="default"/>
+      </w:rPr>
+    </w:lvl>
+    <w:lvl w:ilvl="2" w:tplc="10090005" w:tentative="1">
+      <w:start w:val="1"/>
+      <w:numFmt w:val="bullet"/>
+      <w:lvlText w:val=""/>
+      <w:lvlJc w:val="left"/>
+      <w:pPr>
+        <w:ind w:left="2160" w:hanging="360"/>
+      </w:pPr>
+      <w:rPr>
+        <w:rFonts w:ascii="Wingdings" w:hAnsi="Wingdings" w:hint="default"/>
+      </w:rPr>
+    </w:lvl>
+    <w:lvl w:ilvl="3" w:tplc="10090001" w:tentative="1">
+      <w:start w:val="1"/>
+      <w:numFmt w:val="bullet"/>
+      <w:lvlText w:val=""/>
+      <w:lvlJc w:val="left"/>
+      <w:pPr>
+        <w:ind w:left="2880" w:hanging="360"/>
+      </w:pPr>
+      <w:rPr>
+        <w:rFonts w:ascii="Symbol" w:hAnsi="Symbol" w:hint="default"/>
+      </w:rPr>
+    </w:lvl>
+    <w:lvl w:ilvl="4" w:tplc="10090003" w:tentative="1">
+      <w:start w:val="1"/>
+      <w:numFmt w:val="bullet"/>
+      <w:lvlText w:val="o"/>
+      <w:lvlJc w:val="left"/>
+      <w:pPr>
+        <w:ind w:left="3600" w:hanging="360"/>
+      </w:pPr>
+      <w:rPr>
+        <w:rFonts w:ascii="Courier New" w:hAnsi="Courier New" w:cs="Courier New" w:hint="default"/>
+      </w:rPr>
+    </w:lvl>
+    <w:lvl w:ilvl="5" w:tplc="10090005" w:tentative="1">
+      <w:start w:val="1"/>
+      <w:numFmt w:val="bullet"/>
+      <w:lvlText w:val=""/>
+      <w:lvlJc w:val="left"/>
+      <w:pPr>
+        <w:ind w:left="4320" w:hanging="360"/>
+      </w:pPr>
+      <w:rPr>
+        <w:rFonts w:ascii="Wingdings" w:hAnsi="Wingdings" w:hint="default"/>
+      </w:rPr>
+    </w:lvl>
+    <w:lvl w:ilvl="6" w:tplc="10090001" w:tentative="1">
+      <w:start w:val="1"/>
+      <w:numFmt w:val="bullet"/>
+      <w:lvlText w:val=""/>
+      <w:lvlJc w:val="left"/>
+      <w:pPr>
+        <w:ind w:left="5040" w:hanging="360"/>
+      </w:pPr>
+      <w:rPr>
+        <w:rFonts w:ascii="Symbol" w:hAnsi="Symbol" w:hint="default"/>
+      </w:rPr>
+    </w:lvl>
+    <w:lvl w:ilvl="7" w:tplc="10090003" w:tentative="1">
+      <w:start w:val="1"/>
+      <w:numFmt w:val="bullet"/>
+      <w:lvlText w:val="o"/>
+      <w:lvlJc w:val="left"/>
+      <w:pPr>
+        <w:ind w:left="5760" w:hanging="360"/>
+      </w:pPr>
+      <w:rPr>
+        <w:rFonts w:ascii="Courier New" w:hAnsi="Courier New" w:cs="Courier New" w:hint="default"/>
+      </w:rPr>
+    </w:lvl>
+    <w:lvl w:ilvl="8" w:tplc="10090005" w:tentative="1">
+      <w:start w:val="1"/>
+      <w:numFmt w:val="bullet"/>
+      <w:lvlText w:val=""/>
+      <w:lvlJc w:val="left"/>
+      <w:pPr>
+        <w:ind w:left="6480" w:hanging="360"/>
+      </w:pPr>
+      <w:rPr>
+        <w:rFonts w:ascii="Wingdings" w:hAnsi="Wingdings" w:hint="default"/>
+      </w:rPr>
+    </w:lvl>
+  </w:abstractNum>
+  <w:abstractNum w:abstractNumId="12" w15:restartNumberingAfterBreak="0">
+    <w:nsid w:val="5E8A1470"/>
+    <w:multiLevelType w:val="hybridMultilevel"/>
+    <w:tmpl w:val="811A496A"/>
+    <w:lvl w:ilvl="0" w:tplc="962A52A6">
+      <w:start w:val="1"/>
+      <w:numFmt w:val="bullet"/>
+      <w:lvlText w:val=""/>
+      <w:lvlJc w:val="left"/>
+      <w:pPr>
+        <w:ind w:left="720" w:hanging="360"/>
+      </w:pPr>
+      <w:rPr>
+        <w:rFonts w:ascii="Symbol" w:hAnsi="Symbol" w:hint="default"/>
+      </w:rPr>
+    </w:lvl>
+    <w:lvl w:ilvl="1" w:tplc="10090003" w:tentative="1">
+      <w:start w:val="1"/>
+      <w:numFmt w:val="bullet"/>
+      <w:lvlText w:val="o"/>
+      <w:lvlJc w:val="left"/>
+      <w:pPr>
+        <w:ind w:left="1440" w:hanging="360"/>
+      </w:pPr>
+      <w:rPr>
+        <w:rFonts w:ascii="Courier New" w:hAnsi="Courier New" w:cs="Courier New" w:hint="default"/>
+      </w:rPr>
+    </w:lvl>
+    <w:lvl w:ilvl="2" w:tplc="10090005" w:tentative="1">
+      <w:start w:val="1"/>
+      <w:numFmt w:val="bullet"/>
+      <w:lvlText w:val=""/>
+      <w:lvlJc w:val="left"/>
+      <w:pPr>
+        <w:ind w:left="2160" w:hanging="360"/>
+      </w:pPr>
+      <w:rPr>
+        <w:rFonts w:ascii="Wingdings" w:hAnsi="Wingdings" w:hint="default"/>
+      </w:rPr>
+    </w:lvl>
+    <w:lvl w:ilvl="3" w:tplc="10090001" w:tentative="1">
+      <w:start w:val="1"/>
+      <w:numFmt w:val="bullet"/>
+      <w:lvlText w:val=""/>
+      <w:lvlJc w:val="left"/>
+      <w:pPr>
+        <w:ind w:left="2880" w:hanging="360"/>
+      </w:pPr>
+      <w:rPr>
+        <w:rFonts w:ascii="Symbol" w:hAnsi="Symbol" w:hint="default"/>
+      </w:rPr>
+    </w:lvl>
+    <w:lvl w:ilvl="4" w:tplc="10090003" w:tentative="1">
+      <w:start w:val="1"/>
+      <w:numFmt w:val="bullet"/>
+      <w:lvlText w:val="o"/>
+      <w:lvlJc w:val="left"/>
+      <w:pPr>
+        <w:ind w:left="3600" w:hanging="360"/>
+      </w:pPr>
+      <w:rPr>
+        <w:rFonts w:ascii="Courier New" w:hAnsi="Courier New" w:cs="Courier New" w:hint="default"/>
+      </w:rPr>
+    </w:lvl>
+    <w:lvl w:ilvl="5" w:tplc="10090005" w:tentative="1">
+      <w:start w:val="1"/>
+      <w:numFmt w:val="bullet"/>
+      <w:lvlText w:val=""/>
+      <w:lvlJc w:val="left"/>
+      <w:pPr>
+        <w:ind w:left="4320" w:hanging="360"/>
+      </w:pPr>
+      <w:rPr>
+        <w:rFonts w:ascii="Wingdings" w:hAnsi="Wingdings" w:hint="default"/>
+      </w:rPr>
+    </w:lvl>
+    <w:lvl w:ilvl="6" w:tplc="10090001" w:tentative="1">
+      <w:start w:val="1"/>
+      <w:numFmt w:val="bullet"/>
+      <w:lvlText w:val=""/>
+      <w:lvlJc w:val="left"/>
+      <w:pPr>
+        <w:ind w:left="5040" w:hanging="360"/>
+      </w:pPr>
+      <w:rPr>
+        <w:rFonts w:ascii="Symbol" w:hAnsi="Symbol" w:hint="default"/>
+      </w:rPr>
+    </w:lvl>
+    <w:lvl w:ilvl="7" w:tplc="10090003" w:tentative="1">
+      <w:start w:val="1"/>
+      <w:numFmt w:val="bullet"/>
+      <w:lvlText w:val="o"/>
+      <w:lvlJc w:val="left"/>
+      <w:pPr>
+        <w:ind w:left="5760" w:hanging="360"/>
+      </w:pPr>
+      <w:rPr>
+        <w:rFonts w:ascii="Courier New" w:hAnsi="Courier New" w:cs="Courier New" w:hint="default"/>
+      </w:rPr>
+    </w:lvl>
+    <w:lvl w:ilvl="8" w:tplc="10090005" w:tentative="1">
+      <w:start w:val="1"/>
+      <w:numFmt w:val="bullet"/>
+      <w:lvlText w:val=""/>
+      <w:lvlJc w:val="left"/>
+      <w:pPr>
+        <w:ind w:left="6480" w:hanging="360"/>
+      </w:pPr>
+      <w:rPr>
+        <w:rFonts w:ascii="Wingdings" w:hAnsi="Wingdings" w:hint="default"/>
+      </w:rPr>
+    </w:lvl>
+  </w:abstractNum>
+  <w:abstractNum w:abstractNumId="13" w15:restartNumberingAfterBreak="0">
+    <w:nsid w:val="66C608D1"/>
+    <w:multiLevelType w:val="hybridMultilevel"/>
+    <w:tmpl w:val="D4CA013C"/>
+    <w:lvl w:ilvl="0" w:tplc="962A52A6">
+      <w:start w:val="1"/>
+      <w:numFmt w:val="bullet"/>
+      <w:lvlText w:val=""/>
+      <w:lvlJc w:val="left"/>
+      <w:pPr>
+        <w:ind w:left="720" w:hanging="360"/>
+      </w:pPr>
+      <w:rPr>
+        <w:rFonts w:ascii="Symbol" w:hAnsi="Symbol" w:hint="default"/>
+      </w:rPr>
+    </w:lvl>
+    <w:lvl w:ilvl="1" w:tplc="10090003" w:tentative="1">
+      <w:start w:val="1"/>
+      <w:numFmt w:val="bullet"/>
+      <w:lvlText w:val="o"/>
+      <w:lvlJc w:val="left"/>
+      <w:pPr>
+        <w:ind w:left="1440" w:hanging="360"/>
+      </w:pPr>
+      <w:rPr>
+        <w:rFonts w:ascii="Courier New" w:hAnsi="Courier New" w:cs="Courier New" w:hint="default"/>
+      </w:rPr>
+    </w:lvl>
+    <w:lvl w:ilvl="2" w:tplc="10090005" w:tentative="1">
+      <w:start w:val="1"/>
+      <w:numFmt w:val="bullet"/>
+      <w:lvlText w:val=""/>
+      <w:lvlJc w:val="left"/>
+      <w:pPr>
+        <w:ind w:left="2160" w:hanging="360"/>
+      </w:pPr>
+      <w:rPr>
+        <w:rFonts w:ascii="Wingdings" w:hAnsi="Wingdings" w:hint="default"/>
+      </w:rPr>
+    </w:lvl>
+    <w:lvl w:ilvl="3" w:tplc="10090001" w:tentative="1">
+      <w:start w:val="1"/>
+      <w:numFmt w:val="bullet"/>
+      <w:lvlText w:val=""/>
+      <w:lvlJc w:val="left"/>
+      <w:pPr>
+        <w:ind w:left="2880" w:hanging="360"/>
+      </w:pPr>
+      <w:rPr>
+        <w:rFonts w:ascii="Symbol" w:hAnsi="Symbol" w:hint="default"/>
+      </w:rPr>
+    </w:lvl>
+    <w:lvl w:ilvl="4" w:tplc="10090003" w:tentative="1">
+      <w:start w:val="1"/>
+      <w:numFmt w:val="bullet"/>
+      <w:lvlText w:val="o"/>
+      <w:lvlJc w:val="left"/>
+      <w:pPr>
+        <w:ind w:left="3600" w:hanging="360"/>
+      </w:pPr>
+      <w:rPr>
+        <w:rFonts w:ascii="Courier New" w:hAnsi="Courier New" w:cs="Courier New" w:hint="default"/>
+      </w:rPr>
+    </w:lvl>
+    <w:lvl w:ilvl="5" w:tplc="10090005" w:tentative="1">
+      <w:start w:val="1"/>
+      <w:numFmt w:val="bullet"/>
+      <w:lvlText w:val=""/>
+      <w:lvlJc w:val="left"/>
+      <w:pPr>
+        <w:ind w:left="4320" w:hanging="360"/>
+      </w:pPr>
+      <w:rPr>
+        <w:rFonts w:ascii="Wingdings" w:hAnsi="Wingdings" w:hint="default"/>
+      </w:rPr>
+    </w:lvl>
+    <w:lvl w:ilvl="6" w:tplc="10090001" w:tentative="1">
+      <w:start w:val="1"/>
+      <w:numFmt w:val="bullet"/>
+      <w:lvlText w:val=""/>
+      <w:lvlJc w:val="left"/>
+      <w:pPr>
+        <w:ind w:left="5040" w:hanging="360"/>
+      </w:pPr>
+      <w:rPr>
+        <w:rFonts w:ascii="Symbol" w:hAnsi="Symbol" w:hint="default"/>
+      </w:rPr>
+    </w:lvl>
+    <w:lvl w:ilvl="7" w:tplc="10090003" w:tentative="1">
+      <w:start w:val="1"/>
+      <w:numFmt w:val="bullet"/>
+      <w:lvlText w:val="o"/>
+      <w:lvlJc w:val="left"/>
+      <w:pPr>
+        <w:ind w:left="5760" w:hanging="360"/>
+      </w:pPr>
+      <w:rPr>
+        <w:rFonts w:ascii="Courier New" w:hAnsi="Courier New" w:cs="Courier New" w:hint="default"/>
+      </w:rPr>
+    </w:lvl>
+    <w:lvl w:ilvl="8" w:tplc="10090005" w:tentative="1">
+      <w:start w:val="1"/>
+      <w:numFmt w:val="bullet"/>
+      <w:lvlText w:val=""/>
+      <w:lvlJc w:val="left"/>
+      <w:pPr>
+        <w:ind w:left="6480" w:hanging="360"/>
+      </w:pPr>
+      <w:rPr>
+        <w:rFonts w:ascii="Wingdings" w:hAnsi="Wingdings" w:hint="default"/>
+      </w:rPr>
+    </w:lvl>
+  </w:abstractNum>
+  <w:abstractNum w:abstractNumId="14" w15:restartNumberingAfterBreak="0">
+    <w:nsid w:val="6C722765"/>
+    <w:multiLevelType w:val="hybridMultilevel"/>
+    <w:tmpl w:val="2EBE811C"/>
+    <w:lvl w:ilvl="0" w:tplc="10090001">
+      <w:start w:val="1"/>
+      <w:numFmt w:val="bullet"/>
+      <w:lvlText w:val=""/>
+      <w:lvlJc w:val="left"/>
+      <w:pPr>
+        <w:ind w:left="720" w:hanging="360"/>
+      </w:pPr>
+      <w:rPr>
+        <w:rFonts w:ascii="Symbol" w:hAnsi="Symbol" w:hint="default"/>
+      </w:rPr>
+    </w:lvl>
+    <w:lvl w:ilvl="1" w:tplc="10090003" w:tentative="1">
+      <w:start w:val="1"/>
+      <w:numFmt w:val="bullet"/>
+      <w:lvlText w:val="o"/>
+      <w:lvlJc w:val="left"/>
+      <w:pPr>
+        <w:ind w:left="1440" w:hanging="360"/>
+      </w:pPr>
+      <w:rPr>
+        <w:rFonts w:ascii="Courier New" w:hAnsi="Courier New" w:cs="Courier New" w:hint="default"/>
+      </w:rPr>
+    </w:lvl>
+    <w:lvl w:ilvl="2" w:tplc="10090005" w:tentative="1">
+      <w:start w:val="1"/>
+      <w:numFmt w:val="bullet"/>
+      <w:lvlText w:val=""/>
+      <w:lvlJc w:val="left"/>
+      <w:pPr>
+        <w:ind w:left="2160" w:hanging="360"/>
+      </w:pPr>
+      <w:rPr>
+        <w:rFonts w:ascii="Wingdings" w:hAnsi="Wingdings" w:hint="default"/>
+      </w:rPr>
+    </w:lvl>
+    <w:lvl w:ilvl="3" w:tplc="10090001" w:tentative="1">
+      <w:start w:val="1"/>
+      <w:numFmt w:val="bullet"/>
+      <w:lvlText w:val=""/>
+      <w:lvlJc w:val="left"/>
+      <w:pPr>
+        <w:ind w:left="2880" w:hanging="360"/>
+      </w:pPr>
+      <w:rPr>
+        <w:rFonts w:ascii="Symbol" w:hAnsi="Symbol" w:hint="default"/>
+      </w:rPr>
+    </w:lvl>
+    <w:lvl w:ilvl="4" w:tplc="10090003" w:tentative="1">
+      <w:start w:val="1"/>
+      <w:numFmt w:val="bullet"/>
+      <w:lvlText w:val="o"/>
+      <w:lvlJc w:val="left"/>
+      <w:pPr>
+        <w:ind w:left="3600" w:hanging="360"/>
+      </w:pPr>
+      <w:rPr>
+        <w:rFonts w:ascii="Courier New" w:hAnsi="Courier New" w:cs="Courier New" w:hint="default"/>
+      </w:rPr>
+    </w:lvl>
+    <w:lvl w:ilvl="5" w:tplc="10090005" w:tentative="1">
+      <w:start w:val="1"/>
+      <w:numFmt w:val="bullet"/>
+      <w:lvlText w:val=""/>
+      <w:lvlJc w:val="left"/>
+      <w:pPr>
+        <w:ind w:left="4320" w:hanging="360"/>
+      </w:pPr>
+      <w:rPr>
+        <w:rFonts w:ascii="Wingdings" w:hAnsi="Wingdings" w:hint="default"/>
+      </w:rPr>
+    </w:lvl>
+    <w:lvl w:ilvl="6" w:tplc="10090001" w:tentative="1">
+      <w:start w:val="1"/>
+      <w:numFmt w:val="bullet"/>
+      <w:lvlText w:val=""/>
+      <w:lvlJc w:val="left"/>
+      <w:pPr>
+        <w:ind w:left="5040" w:hanging="360"/>
+      </w:pPr>
+      <w:rPr>
+        <w:rFonts w:ascii="Symbol" w:hAnsi="Symbol" w:hint="default"/>
+      </w:rPr>
+    </w:lvl>
+    <w:lvl w:ilvl="7" w:tplc="10090003" w:tentative="1">
+      <w:start w:val="1"/>
+      <w:numFmt w:val="bullet"/>
+      <w:lvlText w:val="o"/>
+      <w:lvlJc w:val="left"/>
+      <w:pPr>
+        <w:ind w:left="5760" w:hanging="360"/>
+      </w:pPr>
+      <w:rPr>
+        <w:rFonts w:ascii="Courier New" w:hAnsi="Courier New" w:cs="Courier New" w:hint="default"/>
+      </w:rPr>
+    </w:lvl>
+    <w:lvl w:ilvl="8" w:tplc="10090005" w:tentative="1">
+      <w:start w:val="1"/>
+      <w:numFmt w:val="bullet"/>
+      <w:lvlText w:val=""/>
+      <w:lvlJc w:val="left"/>
+      <w:pPr>
+        <w:ind w:left="6480" w:hanging="360"/>
+      </w:pPr>
+      <w:rPr>
+        <w:rFonts w:ascii="Wingdings" w:hAnsi="Wingdings" w:hint="default"/>
+      </w:rPr>
+    </w:lvl>
+  </w:abstractNum>
+  <w:abstractNum w:abstractNumId="15" w15:restartNumberingAfterBreak="0">
+    <w:nsid w:val="73780A98"/>
+    <w:multiLevelType w:val="hybridMultilevel"/>
+    <w:tmpl w:val="37700F46"/>
+    <w:lvl w:ilvl="0" w:tplc="10090001">
+      <w:start w:val="1"/>
+      <w:numFmt w:val="bullet"/>
+      <w:lvlText w:val=""/>
+      <w:lvlJc w:val="left"/>
+      <w:pPr>
+        <w:ind w:left="720" w:hanging="360"/>
+      </w:pPr>
+      <w:rPr>
+        <w:rFonts w:ascii="Symbol" w:hAnsi="Symbol" w:hint="default"/>
+      </w:rPr>
+    </w:lvl>
+    <w:lvl w:ilvl="1" w:tplc="10090003" w:tentative="1">
+      <w:start w:val="1"/>
+      <w:numFmt w:val="bullet"/>
+      <w:lvlText w:val="o"/>
+      <w:lvlJc w:val="left"/>
+      <w:pPr>
+        <w:ind w:left="1440" w:hanging="360"/>
+      </w:pPr>
+      <w:rPr>
+        <w:rFonts w:ascii="Courier New" w:hAnsi="Courier New" w:cs="Courier New" w:hint="default"/>
+      </w:rPr>
+    </w:lvl>
+    <w:lvl w:ilvl="2" w:tplc="10090005" w:tentative="1">
+      <w:start w:val="1"/>
+      <w:numFmt w:val="bullet"/>
+      <w:lvlText w:val=""/>
+      <w:lvlJc w:val="left"/>
+      <w:pPr>
+        <w:ind w:left="2160" w:hanging="360"/>
+      </w:pPr>
+      <w:rPr>
+        <w:rFonts w:ascii="Wingdings" w:hAnsi="Wingdings" w:hint="default"/>
+      </w:rPr>
+    </w:lvl>
+    <w:lvl w:ilvl="3" w:tplc="10090001" w:tentative="1">
+      <w:start w:val="1"/>
+      <w:numFmt w:val="bullet"/>
+      <w:lvlText w:val=""/>
+      <w:lvlJc w:val="left"/>
+      <w:pPr>
+        <w:ind w:left="2880" w:hanging="360"/>
+      </w:pPr>
+      <w:rPr>
+        <w:rFonts w:ascii="Symbol" w:hAnsi="Symbol" w:hint="default"/>
+      </w:rPr>
+    </w:lvl>
+    <w:lvl w:ilvl="4" w:tplc="10090003" w:tentative="1">
+      <w:start w:val="1"/>
+      <w:numFmt w:val="bullet"/>
+      <w:lvlText w:val="o"/>
+      <w:lvlJc w:val="left"/>
+      <w:pPr>
+        <w:ind w:left="3600" w:hanging="360"/>
+      </w:pPr>
+      <w:rPr>
+        <w:rFonts w:ascii="Courier New" w:hAnsi="Courier New" w:cs="Courier New" w:hint="default"/>
+      </w:rPr>
+    </w:lvl>
+    <w:lvl w:ilvl="5" w:tplc="10090005" w:tentative="1">
+      <w:start w:val="1"/>
+      <w:numFmt w:val="bullet"/>
+      <w:lvlText w:val=""/>
+      <w:lvlJc w:val="left"/>
+      <w:pPr>
+        <w:ind w:left="4320" w:hanging="360"/>
+      </w:pPr>
+      <w:rPr>
+        <w:rFonts w:ascii="Wingdings" w:hAnsi="Wingdings" w:hint="default"/>
+      </w:rPr>
+    </w:lvl>
+    <w:lvl w:ilvl="6" w:tplc="10090001" w:tentative="1">
+      <w:start w:val="1"/>
+      <w:numFmt w:val="bullet"/>
+      <w:lvlText w:val=""/>
+      <w:lvlJc w:val="left"/>
+      <w:pPr>
+        <w:ind w:left="5040" w:hanging="360"/>
+      </w:pPr>
+      <w:rPr>
+        <w:rFonts w:ascii="Symbol" w:hAnsi="Symbol" w:hint="default"/>
+      </w:rPr>
+    </w:lvl>
+    <w:lvl w:ilvl="7" w:tplc="10090003" w:tentative="1">
+      <w:start w:val="1"/>
+      <w:numFmt w:val="bullet"/>
+      <w:lvlText w:val="o"/>
+      <w:lvlJc w:val="left"/>
+      <w:pPr>
+        <w:ind w:left="5760" w:hanging="360"/>
+      </w:pPr>
+      <w:rPr>
+        <w:rFonts w:ascii="Courier New" w:hAnsi="Courier New" w:cs="Courier New" w:hint="default"/>
+      </w:rPr>
+    </w:lvl>
+    <w:lvl w:ilvl="8" w:tplc="10090005" w:tentative="1">
+      <w:start w:val="1"/>
+      <w:numFmt w:val="bullet"/>
+      <w:lvlText w:val=""/>
+      <w:lvlJc w:val="left"/>
+      <w:pPr>
+        <w:ind w:left="6480" w:hanging="360"/>
+      </w:pPr>
+      <w:rPr>
+        <w:rFonts w:ascii="Wingdings" w:hAnsi="Wingdings" w:hint="default"/>
+      </w:rPr>
+    </w:lvl>
+  </w:abstractNum>
+  <w:abstractNum w:abstractNumId="16" w15:restartNumberingAfterBreak="0">
+    <w:nsid w:val="78D603FC"/>
+    <w:multiLevelType w:val="hybridMultilevel"/>
+    <w:tmpl w:val="1BC84810"/>
+    <w:lvl w:ilvl="0" w:tplc="962A52A6">
+      <w:start w:val="1"/>
+      <w:numFmt w:val="bullet"/>
+      <w:lvlText w:val=""/>
+      <w:lvlJc w:val="left"/>
+      <w:pPr>
+        <w:ind w:left="720" w:hanging="360"/>
+      </w:pPr>
+      <w:rPr>
+        <w:rFonts w:ascii="Symbol" w:hAnsi="Symbol" w:hint="default"/>
+      </w:rPr>
+    </w:lvl>
+    <w:lvl w:ilvl="1" w:tplc="10090003" w:tentative="1">
+      <w:start w:val="1"/>
+      <w:numFmt w:val="bullet"/>
+      <w:lvlText w:val="o"/>
+      <w:lvlJc w:val="left"/>
+      <w:pPr>
+        <w:ind w:left="1440" w:hanging="360"/>
+      </w:pPr>
+      <w:rPr>
+        <w:rFonts w:ascii="Courier New" w:hAnsi="Courier New" w:cs="Courier New" w:hint="default"/>
+      </w:rPr>
+    </w:lvl>
+    <w:lvl w:ilvl="2" w:tplc="10090005" w:tentative="1">
+      <w:start w:val="1"/>
+      <w:numFmt w:val="bullet"/>
+      <w:lvlText w:val=""/>
+      <w:lvlJc w:val="left"/>
+      <w:pPr>
+        <w:ind w:left="2160" w:hanging="360"/>
+      </w:pPr>
+      <w:rPr>
+        <w:rFonts w:ascii="Wingdings" w:hAnsi="Wingdings" w:hint="default"/>
+      </w:rPr>
+    </w:lvl>
+    <w:lvl w:ilvl="3" w:tplc="10090001" w:tentative="1">
+      <w:start w:val="1"/>
+      <w:numFmt w:val="bullet"/>
+      <w:lvlText w:val=""/>
+      <w:lvlJc w:val="left"/>
+      <w:pPr>
+        <w:ind w:left="2880" w:hanging="360"/>
+      </w:pPr>
+      <w:rPr>
+        <w:rFonts w:ascii="Symbol" w:hAnsi="Symbol" w:hint="default"/>
+      </w:rPr>
+    </w:lvl>
+    <w:lvl w:ilvl="4" w:tplc="10090003" w:tentative="1">
+      <w:start w:val="1"/>
+      <w:numFmt w:val="bullet"/>
+      <w:lvlText w:val="o"/>
+      <w:lvlJc w:val="left"/>
+      <w:pPr>
+        <w:ind w:left="3600" w:hanging="360"/>
+      </w:pPr>
+      <w:rPr>
+        <w:rFonts w:ascii="Courier New" w:hAnsi="Courier New" w:cs="Courier New" w:hint="default"/>
+      </w:rPr>
+    </w:lvl>
+    <w:lvl w:ilvl="5" w:tplc="10090005" w:tentative="1">
+      <w:start w:val="1"/>
+      <w:numFmt w:val="bullet"/>
+      <w:lvlText w:val=""/>
+      <w:lvlJc w:val="left"/>
+      <w:pPr>
+        <w:ind w:left="4320" w:hanging="360"/>
+      </w:pPr>
+      <w:rPr>
+        <w:rFonts w:ascii="Wingdings" w:hAnsi="Wingdings" w:hint="default"/>
+      </w:rPr>
+    </w:lvl>
+    <w:lvl w:ilvl="6" w:tplc="10090001" w:tentative="1">
+      <w:start w:val="1"/>
+      <w:numFmt w:val="bullet"/>
+      <w:lvlText w:val=""/>
+      <w:lvlJc w:val="left"/>
+      <w:pPr>
+        <w:ind w:left="5040" w:hanging="360"/>
+      </w:pPr>
+      <w:rPr>
+        <w:rFonts w:ascii="Symbol" w:hAnsi="Symbol" w:hint="default"/>
+      </w:rPr>
+    </w:lvl>
+    <w:lvl w:ilvl="7" w:tplc="10090003" w:tentative="1">
+      <w:start w:val="1"/>
+      <w:numFmt w:val="bullet"/>
+      <w:lvlText w:val="o"/>
+      <w:lvlJc w:val="left"/>
+      <w:pPr>
+        <w:ind w:left="5760" w:hanging="360"/>
+      </w:pPr>
+      <w:rPr>
+        <w:rFonts w:ascii="Courier New" w:hAnsi="Courier New" w:cs="Courier New" w:hint="default"/>
+      </w:rPr>
+    </w:lvl>
+    <w:lvl w:ilvl="8" w:tplc="10090005" w:tentative="1">
+      <w:start w:val="1"/>
+      <w:numFmt w:val="bullet"/>
+      <w:lvlText w:val=""/>
+      <w:lvlJc w:val="left"/>
+      <w:pPr>
+        <w:ind w:left="6480" w:hanging="360"/>
+      </w:pPr>
+      <w:rPr>
+        <w:rFonts w:ascii="Wingdings" w:hAnsi="Wingdings" w:hint="default"/>
+      </w:rPr>
+    </w:lvl>
+  </w:abstractNum>
+  <w:abstractNum w:abstractNumId="17" w15:restartNumberingAfterBreak="0">
+    <w:nsid w:val="7DA628ED"/>
+    <w:multiLevelType w:val="hybridMultilevel"/>
+    <w:tmpl w:val="8042F95C"/>
+    <w:lvl w:ilvl="0" w:tplc="962A52A6">
+      <w:start w:val="1"/>
+      <w:numFmt w:val="bullet"/>
+      <w:lvlText w:val=""/>
+      <w:lvlJc w:val="left"/>
+      <w:pPr>
+        <w:ind w:left="720" w:hanging="360"/>
+      </w:pPr>
+      <w:rPr>
+        <w:rFonts w:ascii="Symbol" w:hAnsi="Symbol" w:hint="default"/>
+      </w:rPr>
+    </w:lvl>
+    <w:lvl w:ilvl="1" w:tplc="10090003" w:tentative="1">
+      <w:start w:val="1"/>
+      <w:numFmt w:val="bullet"/>
+      <w:lvlText w:val="o"/>
+      <w:lvlJc w:val="left"/>
+      <w:pPr>
+        <w:ind w:left="1440" w:hanging="360"/>
+      </w:pPr>
+      <w:rPr>
+        <w:rFonts w:ascii="Courier New" w:hAnsi="Courier New" w:cs="Courier New" w:hint="default"/>
+      </w:rPr>
+    </w:lvl>
+    <w:lvl w:ilvl="2" w:tplc="10090005" w:tentative="1">
+      <w:start w:val="1"/>
+      <w:numFmt w:val="bullet"/>
+      <w:lvlText w:val=""/>
+      <w:lvlJc w:val="left"/>
+      <w:pPr>
+        <w:ind w:left="2160" w:hanging="360"/>
+      </w:pPr>
+      <w:rPr>
+        <w:rFonts w:ascii="Wingdings" w:hAnsi="Wingdings" w:hint="default"/>
+      </w:rPr>
+    </w:lvl>
+    <w:lvl w:ilvl="3" w:tplc="10090001" w:tentative="1">
+      <w:start w:val="1"/>
+      <w:numFmt w:val="bullet"/>
+      <w:lvlText w:val=""/>
+      <w:lvlJc w:val="left"/>
+      <w:pPr>
+        <w:ind w:left="2880" w:hanging="360"/>
+      </w:pPr>
+      <w:rPr>
+        <w:rFonts w:ascii="Symbol" w:hAnsi="Symbol" w:hint="default"/>
+      </w:rPr>
+    </w:lvl>
+    <w:lvl w:ilvl="4" w:tplc="10090003" w:tentative="1">
+      <w:start w:val="1"/>
+      <w:numFmt w:val="bullet"/>
+      <w:lvlText w:val="o"/>
+      <w:lvlJc w:val="left"/>
+      <w:pPr>
+        <w:ind w:left="3600" w:hanging="360"/>
+      </w:pPr>
+      <w:rPr>
+        <w:rFonts w:ascii="Courier New" w:hAnsi="Courier New" w:cs="Courier New" w:hint="default"/>
+      </w:rPr>
+    </w:lvl>
+    <w:lvl w:ilvl="5" w:tplc="10090005" w:tentative="1">
+      <w:start w:val="1"/>
+      <w:numFmt w:val="bullet"/>
+      <w:lvlText w:val=""/>
+      <w:lvlJc w:val="left"/>
+      <w:pPr>
+        <w:ind w:left="4320" w:hanging="360"/>
+      </w:pPr>
+      <w:rPr>
+        <w:rFonts w:ascii="Wingdings" w:hAnsi="Wingdings" w:hint="default"/>
+      </w:rPr>
+    </w:lvl>
+    <w:lvl w:ilvl="6" w:tplc="10090001" w:tentative="1">
+      <w:start w:val="1"/>
+      <w:numFmt w:val="bullet"/>
+      <w:lvlText w:val=""/>
+      <w:lvlJc w:val="left"/>
+      <w:pPr>
+        <w:ind w:left="5040" w:hanging="360"/>
+      </w:pPr>
+      <w:rPr>
+        <w:rFonts w:ascii="Symbol" w:hAnsi="Symbol" w:hint="default"/>
+      </w:rPr>
+    </w:lvl>
+    <w:lvl w:ilvl="7" w:tplc="10090003" w:tentative="1">
+      <w:start w:val="1"/>
+      <w:numFmt w:val="bullet"/>
+      <w:lvlText w:val="o"/>
+      <w:lvlJc w:val="left"/>
+      <w:pPr>
+        <w:ind w:left="5760" w:hanging="360"/>
+      </w:pPr>
+      <w:rPr>
+        <w:rFonts w:ascii="Courier New" w:hAnsi="Courier New" w:cs="Courier New" w:hint="default"/>
+      </w:rPr>
+    </w:lvl>
+    <w:lvl w:ilvl="8" w:tplc="10090005" w:tentative="1">
+      <w:start w:val="1"/>
+      <w:numFmt w:val="bullet"/>
+      <w:lvlText w:val=""/>
+      <w:lvlJc w:val="left"/>
+      <w:pPr>
+        <w:ind w:left="6480" w:hanging="360"/>
+      </w:pPr>
+      <w:rPr>
+        <w:rFonts w:ascii="Wingdings" w:hAnsi="Wingdings" w:hint="default"/>
+      </w:rPr>
+    </w:lvl>
+  </w:abstractNum>
+  <w:num w:numId="1">
+    <w:abstractNumId w:val="14"/>
+  </w:num>
+  <w:num w:numId="2">
+    <w:abstractNumId w:val="9"/>
+  </w:num>
+  <w:num w:numId="3">
+    <w:abstractNumId w:val="15"/>
+  </w:num>
+  <w:num w:numId="4">
+    <w:abstractNumId w:val="1"/>
+  </w:num>
+  <w:num w:numId="5">
+    <w:abstractNumId w:val="12"/>
+  </w:num>
+  <w:num w:numId="6">
+    <w:abstractNumId w:val="3"/>
+  </w:num>
+  <w:num w:numId="7">
+    <w:abstractNumId w:val="0"/>
+  </w:num>
+  <w:num w:numId="8">
+    <w:abstractNumId w:val="8"/>
+  </w:num>
+  <w:num w:numId="9">
+    <w:abstractNumId w:val="13"/>
+  </w:num>
+  <w:num w:numId="10">
+    <w:abstractNumId w:val="5"/>
+  </w:num>
+  <w:num w:numId="11">
+    <w:abstractNumId w:val="2"/>
+  </w:num>
+  <w:num w:numId="12">
+    <w:abstractNumId w:val="16"/>
+  </w:num>
+  <w:num w:numId="13">
+    <w:abstractNumId w:val="6"/>
+  </w:num>
+  <w:num w:numId="14">
+    <w:abstractNumId w:val="11"/>
+  </w:num>
+  <w:num w:numId="15">
+    <w:abstractNumId w:val="7"/>
+  </w:num>
+  <w:num w:numId="16">
+    <w:abstractNumId w:val="10"/>
+  </w:num>
+  <w:num w:numId="17">
+    <w:abstractNumId w:val="17"/>
+  </w:num>
+  <w:num w:numId="18">
+    <w:abstractNumId w:val="4"/>
+  </w:num>
+</w:numbering>
 </file>
 
 <file path=word/styles.xml><?xml version="1.0" encoding="utf-8"?>
@@ -659,6 +3662,7 @@
     <w:lsdException w:name="HTML Sample" w:semiHidden="1" w:unhideWhenUsed="1"/>
     <w:lsdException w:name="HTML Typewriter" w:semiHidden="1" w:unhideWhenUsed="1"/>
     <w:lsdException w:name="HTML Variable" w:semiHidden="1" w:unhideWhenUsed="1"/>
+    <w:lsdException w:name="Normal Table" w:semiHidden="1" w:unhideWhenUsed="1"/>
     <w:lsdException w:name="annotation subject" w:semiHidden="1" w:unhideWhenUsed="1"/>
     <w:lsdException w:name="No List" w:semiHidden="1" w:unhideWhenUsed="1"/>
     <w:lsdException w:name="Outline List 1" w:semiHidden="1" w:unhideWhenUsed="1"/>
@@ -705,8 +3709,10 @@
     <w:lsdException w:name="Table Subtle 2" w:semiHidden="1" w:unhideWhenUsed="1"/>
     <w:lsdException w:name="Table Web 1" w:semiHidden="1" w:unhideWhenUsed="1"/>
     <w:lsdException w:name="Table Web 2" w:semiHidden="1" w:unhideWhenUsed="1"/>
+    <w:lsdException w:name="Table Web 3" w:semiHidden="1" w:unhideWhenUsed="1"/>
     <w:lsdException w:name="Balloon Text" w:semiHidden="1" w:unhideWhenUsed="1"/>
     <w:lsdException w:name="Table Grid" w:uiPriority="39"/>
+    <w:lsdException w:name="Table Theme" w:semiHidden="1" w:unhideWhenUsed="1"/>
     <w:lsdException w:name="Placeholder Text" w:semiHidden="1"/>
     <w:lsdException w:name="No Spacing" w:uiPriority="1" w:qFormat="1"/>
     <w:lsdException w:name="Light Shading" w:uiPriority="60"/>
@@ -1059,6 +4065,49 @@
       <w:szCs w:val="24"/>
     </w:rPr>
   </w:style>
+  <w:style w:type="paragraph" w:styleId="ListParagraph">
+    <w:name w:val="List Paragraph"/>
+    <w:basedOn w:val="Normal"/>
+    <w:uiPriority w:val="34"/>
+    <w:qFormat/>
+    <w:rsid w:val="001102F4"/>
+    <w:pPr>
+      <w:ind w:left="720"/>
+      <w:contextualSpacing/>
+    </w:pPr>
+  </w:style>
+  <w:style w:type="paragraph" w:styleId="Subtitle">
+    <w:name w:val="Subtitle"/>
+    <w:basedOn w:val="Normal"/>
+    <w:next w:val="Normal"/>
+    <w:link w:val="SubtitleChar"/>
+    <w:uiPriority w:val="11"/>
+    <w:qFormat/>
+    <w:rsid w:val="00690A50"/>
+    <w:pPr>
+      <w:numPr>
+        <w:ilvl w:val="1"/>
+      </w:numPr>
+      <w:spacing w:after="160"/>
+    </w:pPr>
+    <w:rPr>
+      <w:rFonts w:eastAsiaTheme="minorEastAsia"/>
+      <w:color w:val="5A5A5A" w:themeColor="text1" w:themeTint="A5"/>
+      <w:spacing w:val="15"/>
+    </w:rPr>
+  </w:style>
+  <w:style w:type="character" w:customStyle="1" w:styleId="SubtitleChar">
+    <w:name w:val="Subtitle Char"/>
+    <w:basedOn w:val="DefaultParagraphFont"/>
+    <w:link w:val="Subtitle"/>
+    <w:uiPriority w:val="11"/>
+    <w:rsid w:val="00690A50"/>
+    <w:rPr>
+      <w:rFonts w:eastAsiaTheme="minorEastAsia"/>
+      <w:color w:val="5A5A5A" w:themeColor="text1" w:themeTint="A5"/>
+      <w:spacing w:val="15"/>
+    </w:rPr>
+  </w:style>
 </w:styles>
 </file>
 

</xml_diff>